<commit_message>
Add images + audio, Completed 1.8.16 edits
</commit_message>
<xml_diff>
--- a/current-edits.docx
+++ b/current-edits.docx
@@ -91,6 +91,13 @@
         <w:rPr/>
         <w:t xml:space="preserve">Throughout:  On each screen throughout, the character who last spoke should be highlighted in a green glow to indicate which character can be selected to hear the relevant instructions. </w:t>
       </w:r>
+      <w:r>
+        <w:rPr>
+          <w:rFonts w:asciiTheme="minorHAnsi" w:cstheme="minorBidi" w:eastAsiaTheme="minorHAnsi" w:hAnsiTheme="minorHAnsi"/>
+          <w:highlight w:val="cyan"/>
+        </w:rPr>
+        <w:t>Done</w:t>
+      </w:r>
     </w:p>
     <w:p>
       <w:pPr>
@@ -196,6 +203,17 @@
         <w:t xml:space="preserve">Not resolved:  Letters need to be vertically centered in the bar. </w:t>
       </w:r>
       <w:r>
+        <w:rPr>
+          <w:rFonts w:asciiTheme="minorHAnsi" w:cstheme="minorBidi" w:eastAsiaTheme="minorHAnsi" w:hAnsiTheme="minorHAnsi"/>
+          <w:highlight w:val="cyan"/>
+        </w:rPr>
+        <w:t>Should be fixed (I'm not seeing it on my end)</w:t>
+      </w:r>
+      <w:r>
+        <w:rPr/>
+        <w:t xml:space="preserve"> </w:t>
+      </w:r>
+      <w:r>
         <w:rPr/>
         <w:drawing>
           <wp:inline distT="0" distB="0" distL="0" distR="0">
@@ -269,7 +287,7 @@
       </w:r>
       <w:r>
         <w:rPr>
-          <w:rFonts w:asciiTheme="minorHAnsi" w:cstheme="minorBidi" w:eastAsiaTheme="minorHAnsi" w:hAnsiTheme="minorHAnsi"/>
+          <w:rFonts w:eastAsia="Calibri" w:cs="" w:cstheme="minorBidi" w:eastAsiaTheme="minorHAnsi"/>
           <w:highlight w:val="cyan"/>
         </w:rPr>
         <w:t>Disabled any line-wrap in arrows</w:t>
@@ -335,7 +353,14 @@
       </w:pPr>
       <w:r>
         <w:rPr/>
-        <w:t>This page is rather plain.  Can we use a more “festive” font that is compatible with all browsers?  And can we maybe add a couple of animated stars on either side of the “Next” arrow?</w:t>
+        <w:t xml:space="preserve">This page is rather plain.  Can we use a more “festive” font that is compatible with all browsers?  And can we maybe add a couple of animated stars on either side of the “Next” arrow? </w:t>
+      </w:r>
+      <w:r>
+        <w:rPr>
+          <w:rFonts w:asciiTheme="minorHAnsi" w:cstheme="minorBidi" w:eastAsiaTheme="minorHAnsi" w:hAnsiTheme="minorHAnsi"/>
+          <w:highlight w:val="cyan"/>
+        </w:rPr>
+        <w:t>I made changes based on the drawing left on my desk (owl on the left, arrow on the right, title text moved down)</w:t>
       </w:r>
     </w:p>
     <w:p>
@@ -499,7 +524,7 @@
       </w:r>
       <w:r>
         <w:rPr>
-          <w:rFonts w:asciiTheme="minorHAnsi" w:cstheme="minorBidi" w:eastAsiaTheme="minorHAnsi" w:hAnsiTheme="minorHAnsi"/>
+          <w:rFonts w:eastAsia="Calibri" w:cs="" w:cstheme="minorBidi" w:eastAsiaTheme="minorHAnsi"/>
           <w:highlight w:val="cyan"/>
         </w:rPr>
         <w:t>done</w:t>

</xml_diff>

<commit_message>
Add latest edit doc, Updated version
</commit_message>
<xml_diff>
--- a/current-edits.docx
+++ b/current-edits.docx
@@ -13,28 +13,33 @@
       </w:pPr>
       <w:r>
         <w:rPr/>
-        <w:t xml:space="preserve">Throughout:  Change the glow of selected answers from green to blue.  Use the green for the highlighting of the owl/teacher (see next edit). </w:t>
+        <w:t xml:space="preserve">We don’t need </w:t>
+      </w:r>
+      <w:bookmarkStart w:id="0" w:name="_GoBack"/>
+      <w:bookmarkEnd w:id="0"/>
+      <w:r>
+        <w:rPr/>
+        <w:t xml:space="preserve">the owl to be highlighted when that’s the only character on the page.  We only need the owl or teacher to be highlighted when they are both shown at the same time. </w:t>
       </w:r>
       <w:r>
         <w:rPr>
           <w:highlight w:val="cyan"/>
         </w:rPr>
-        <w:t>Done</w:t>
-      </w:r>
-    </w:p>
-    <w:p>
-      <w:pPr>
-        <w:pStyle w:val="NoSpacing"/>
-        <w:ind w:left="720" w:hanging="0"/>
+        <w:t>Fixed</w:t>
+      </w:r>
+    </w:p>
+    <w:p>
+      <w:pPr>
+        <w:pStyle w:val="Normal"/>
         <w:rPr/>
       </w:pPr>
       <w:r>
         <w:rPr/>
         <w:drawing>
           <wp:inline distT="0" distB="0" distL="0" distR="0">
-            <wp:extent cx="3228975" cy="1181735"/>
+            <wp:extent cx="3467100" cy="1970405"/>
             <wp:effectExtent l="0" t="0" r="0" b="0"/>
-            <wp:docPr id="1" name="Picture 6" descr=""/>
+            <wp:docPr id="1" name="Picture 10" descr=""/>
             <wp:cNvGraphicFramePr>
               <a:graphicFrameLocks xmlns:a="http://schemas.openxmlformats.org/drawingml/2006/main" noChangeAspect="1"/>
             </wp:cNvGraphicFramePr>
@@ -42,7 +47,7 @@
               <a:graphicData uri="http://schemas.openxmlformats.org/drawingml/2006/picture">
                 <pic:pic xmlns:pic="http://schemas.openxmlformats.org/drawingml/2006/picture">
                   <pic:nvPicPr>
-                    <pic:cNvPr id="1" name="Picture 6" descr=""/>
+                    <pic:cNvPr id="1" name="Picture 10" descr=""/>
                     <pic:cNvPicPr>
                       <a:picLocks noChangeAspect="1" noChangeArrowheads="1"/>
                     </pic:cNvPicPr>
@@ -56,7 +61,7 @@
                   <pic:spPr bwMode="auto">
                     <a:xfrm>
                       <a:off x="0" y="0"/>
-                      <a:ext cx="3228975" cy="1181735"/>
+                      <a:ext cx="3467100" cy="1970405"/>
                     </a:xfrm>
                     <a:prstGeom prst="rect">
                       <a:avLst/>
@@ -71,6 +76,44 @@
     </w:p>
     <w:p>
       <w:pPr>
+        <w:pStyle w:val="Normal"/>
+        <w:rPr/>
+      </w:pPr>
+      <w:r>
+        <w:rPr/>
+      </w:r>
+    </w:p>
+    <w:p>
+      <w:pPr>
+        <w:pStyle w:val="Normal"/>
+        <w:rPr/>
+      </w:pPr>
+      <w:r>
+        <w:rPr/>
+      </w:r>
+    </w:p>
+    <w:p>
+      <w:pPr>
+        <w:pStyle w:val="ListParagraph"/>
+        <w:numPr>
+          <w:ilvl w:val="0"/>
+          <w:numId w:val="1"/>
+        </w:numPr>
+        <w:rPr/>
+      </w:pPr>
+      <w:r>
+        <w:rPr/>
+        <w:t xml:space="preserve">Splash screen:  The audio “Welcome to Fun-Time Phonics…” didn’t play until I selected the Admin/Score link. </w:t>
+      </w:r>
+      <w:r>
+        <w:rPr>
+          <w:highlight w:val="cyan"/>
+        </w:rPr>
+        <w:t>I'm unable to reproduce. This was most likely just network lag</w:t>
+      </w:r>
+    </w:p>
+    <w:p>
+      <w:pPr>
         <w:pStyle w:val="NoSpacing"/>
         <w:rPr/>
       </w:pPr>
@@ -89,11 +132,10 @@
       </w:pPr>
       <w:r>
         <w:rPr/>
-        <w:t xml:space="preserve">Throughout:  On each screen throughout, the character who last spoke should be highlighted in a green glow to indicate which character can be selected to hear the relevant instructions. </w:t>
+        <w:t xml:space="preserve">Admin page:  Change “click” to “select.” </w:t>
       </w:r>
       <w:r>
         <w:rPr>
-          <w:rFonts w:asciiTheme="minorHAnsi" w:cstheme="minorBidi" w:eastAsiaTheme="minorHAnsi" w:hAnsiTheme="minorHAnsi"/>
           <w:highlight w:val="cyan"/>
         </w:rPr>
         <w:t>Done</w:t>
@@ -101,49 +143,16 @@
     </w:p>
     <w:p>
       <w:pPr>
-        <w:pStyle w:val="NoSpacing"/>
-        <w:rPr/>
-      </w:pPr>
-      <w:r>
-        <w:rPr/>
-      </w:r>
-    </w:p>
-    <w:p>
-      <w:pPr>
-        <w:pStyle w:val="NoSpacing"/>
-        <w:numPr>
-          <w:ilvl w:val="0"/>
-          <w:numId w:val="1"/>
-        </w:numPr>
-        <w:rPr/>
-      </w:pPr>
-      <w:r>
-        <w:rPr/>
-        <w:t>Arrows troughout:  Change current selected state to a green glow (rather than changing arrow to a lighter color).</w:t>
-      </w:r>
-    </w:p>
-    <w:p>
-      <w:pPr>
-        <w:pStyle w:val="NoSpacing"/>
-        <w:rPr/>
-      </w:pPr>
-      <w:r>
-        <w:rPr/>
-      </w:r>
-    </w:p>
-    <w:p>
-      <w:pPr>
-        <w:pStyle w:val="NoSpacing"/>
-        <w:ind w:left="720" w:hanging="0"/>
+        <w:pStyle w:val="Normal"/>
         <w:rPr/>
       </w:pPr>
       <w:r>
         <w:rPr/>
         <w:drawing>
           <wp:inline distT="0" distB="0" distL="0" distR="0">
-            <wp:extent cx="5219700" cy="2981325"/>
+            <wp:extent cx="5943600" cy="895350"/>
             <wp:effectExtent l="0" t="0" r="0" b="0"/>
-            <wp:docPr id="2" name="Picture 4" descr=""/>
+            <wp:docPr id="2" name="Picture 1" descr=""/>
             <wp:cNvGraphicFramePr>
               <a:graphicFrameLocks xmlns:a="http://schemas.openxmlformats.org/drawingml/2006/main" noChangeAspect="1"/>
             </wp:cNvGraphicFramePr>
@@ -151,7 +160,7 @@
               <a:graphicData uri="http://schemas.openxmlformats.org/drawingml/2006/picture">
                 <pic:pic xmlns:pic="http://schemas.openxmlformats.org/drawingml/2006/picture">
                   <pic:nvPicPr>
-                    <pic:cNvPr id="2" name="Picture 4" descr=""/>
+                    <pic:cNvPr id="2" name="Picture 1" descr=""/>
                     <pic:cNvPicPr>
                       <a:picLocks noChangeAspect="1" noChangeArrowheads="1"/>
                     </pic:cNvPicPr>
@@ -165,7 +174,7 @@
                   <pic:spPr bwMode="auto">
                     <a:xfrm>
                       <a:off x="0" y="0"/>
-                      <a:ext cx="5219700" cy="2981325"/>
+                      <a:ext cx="5943600" cy="895350"/>
                     </a:xfrm>
                     <a:prstGeom prst="rect">
                       <a:avLst/>
@@ -181,12 +190,10 @@
     <w:p>
       <w:pPr>
         <w:pStyle w:val="NoSpacing"/>
-        <w:ind w:left="720" w:hanging="0"/>
-        <w:rPr/>
-      </w:pPr>
-      <w:r>
-        <w:rPr/>
-        <w:t>Admin page:</w:t>
+        <w:rPr/>
+      </w:pPr>
+      <w:r>
+        <w:rPr/>
       </w:r>
     </w:p>
     <w:p>
@@ -200,24 +207,30 @@
       </w:pPr>
       <w:r>
         <w:rPr/>
-        <w:t xml:space="preserve">Not resolved:  Letters need to be vertically centered in the bar. </w:t>
+        <w:t>“</w:t>
+      </w:r>
+      <w:r>
+        <w:rPr/>
+        <w:t xml:space="preserve">tea” is still not vertically centered and is cut off along the bottom. </w:t>
       </w:r>
       <w:r>
         <w:rPr>
           <w:rFonts w:asciiTheme="minorHAnsi" w:cstheme="minorBidi" w:eastAsiaTheme="minorHAnsi" w:hAnsiTheme="minorHAnsi"/>
           <w:highlight w:val="cyan"/>
         </w:rPr>
-        <w:t>Should be fixed (I'm not seeing it on my end)</w:t>
-      </w:r>
-      <w:r>
-        <w:rPr/>
-        <w:t xml:space="preserve"> </w:t>
-      </w:r>
+        <w:t>Currently still looking into this</w:t>
+      </w:r>
+    </w:p>
+    <w:p>
+      <w:pPr>
+        <w:pStyle w:val="Normal"/>
+        <w:rPr/>
+      </w:pPr>
       <w:r>
         <w:rPr/>
         <w:drawing>
           <wp:inline distT="0" distB="0" distL="0" distR="0">
-            <wp:extent cx="3667125" cy="569595"/>
+            <wp:extent cx="4686300" cy="571500"/>
             <wp:effectExtent l="0" t="0" r="0" b="0"/>
             <wp:docPr id="3" name="Picture 2" descr=""/>
             <wp:cNvGraphicFramePr>
@@ -241,7 +254,7 @@
                   <pic:spPr bwMode="auto">
                     <a:xfrm>
                       <a:off x="0" y="0"/>
-                      <a:ext cx="3667125" cy="569595"/>
+                      <a:ext cx="4686300" cy="571500"/>
                     </a:xfrm>
                     <a:prstGeom prst="rect">
                       <a:avLst/>
@@ -266,15 +279,6 @@
     <w:p>
       <w:pPr>
         <w:pStyle w:val="NoSpacing"/>
-        <w:rPr/>
-      </w:pPr>
-      <w:r>
-        <w:rPr/>
-      </w:r>
-    </w:p>
-    <w:p>
-      <w:pPr>
-        <w:pStyle w:val="NoSpacing"/>
         <w:numPr>
           <w:ilvl w:val="0"/>
           <w:numId w:val="1"/>
@@ -283,31 +287,27 @@
       </w:pPr>
       <w:r>
         <w:rPr/>
-        <w:t xml:space="preserve">Home page:  If we’re going to keep the specific lesson sections in the arrow, move the lesson number down to the next line so it’s not broken up. </w:t>
+        <w:t xml:space="preserve">The lesson names and letters—anything that can be selected—need selected states.  </w:t>
       </w:r>
       <w:r>
         <w:rPr>
-          <w:rFonts w:eastAsia="Calibri" w:cs="" w:cstheme="minorBidi" w:eastAsiaTheme="minorHAnsi"/>
           <w:highlight w:val="cyan"/>
         </w:rPr>
-        <w:t>Disabled any line-wrap in arrows</w:t>
+        <w:t>Titles are now red when selected</w:t>
       </w:r>
     </w:p>
     <w:p>
       <w:pPr>
         <w:pStyle w:val="NoSpacing"/>
-        <w:ind w:left="720" w:hanging="0"/>
-        <w:rPr/>
-      </w:pPr>
-      <w:bookmarkStart w:id="0" w:name="_GoBack"/>
-      <w:bookmarkEnd w:id="0"/>
+        <w:rPr/>
+      </w:pPr>
       <w:r>
         <w:rPr/>
         <w:drawing>
           <wp:inline distT="0" distB="0" distL="0" distR="0">
-            <wp:extent cx="1609725" cy="905510"/>
+            <wp:extent cx="3081020" cy="1485900"/>
             <wp:effectExtent l="0" t="0" r="0" b="0"/>
-            <wp:docPr id="4" name="Picture 1" descr=""/>
+            <wp:docPr id="4" name="Picture 9" descr=""/>
             <wp:cNvGraphicFramePr>
               <a:graphicFrameLocks xmlns:a="http://schemas.openxmlformats.org/drawingml/2006/main" noChangeAspect="1"/>
             </wp:cNvGraphicFramePr>
@@ -315,7 +315,7 @@
               <a:graphicData uri="http://schemas.openxmlformats.org/drawingml/2006/picture">
                 <pic:pic xmlns:pic="http://schemas.openxmlformats.org/drawingml/2006/picture">
                   <pic:nvPicPr>
-                    <pic:cNvPr id="4" name="Picture 1" descr=""/>
+                    <pic:cNvPr id="4" name="Picture 9" descr=""/>
                     <pic:cNvPicPr>
                       <a:picLocks noChangeAspect="1" noChangeArrowheads="1"/>
                     </pic:cNvPicPr>
@@ -329,7 +329,7 @@
                   <pic:spPr bwMode="auto">
                     <a:xfrm>
                       <a:off x="0" y="0"/>
-                      <a:ext cx="1609725" cy="905510"/>
+                      <a:ext cx="3081020" cy="1485900"/>
                     </a:xfrm>
                     <a:prstGeom prst="rect">
                       <a:avLst/>
@@ -353,44 +353,25 @@
       </w:pPr>
       <w:r>
         <w:rPr/>
-        <w:t xml:space="preserve">This page is rather plain.  Can we use a more “festive” font that is compatible with all browsers?  And can we maybe add a couple of animated stars on either side of the “Next” arrow? </w:t>
+        <w:t xml:space="preserve">The owl and teacher need a selected state even when they have the glow around them. </w:t>
       </w:r>
       <w:r>
         <w:rPr>
-          <w:rFonts w:asciiTheme="minorHAnsi" w:cstheme="minorBidi" w:eastAsiaTheme="minorHAnsi" w:hAnsiTheme="minorHAnsi"/>
           <w:highlight w:val="cyan"/>
         </w:rPr>
-        <w:t>I made changes based on the drawing left on my desk (owl on the left, arrow on the right, title text moved down)</w:t>
-      </w:r>
-    </w:p>
-    <w:p>
-      <w:pPr>
-        <w:pStyle w:val="NoSpacing"/>
-        <w:numPr>
-          <w:ilvl w:val="0"/>
-          <w:numId w:val="1"/>
-        </w:numPr>
-        <w:rPr/>
-      </w:pPr>
-      <w:r>
-        <w:rPr/>
-        <w:t>“</w:t>
-      </w:r>
-      <w:r>
-        <w:rPr/>
-        <w:t>Next” needs to be vertically centered in the arrow.</w:t>
-      </w:r>
-    </w:p>
-    <w:p>
-      <w:pPr>
-        <w:pStyle w:val="ListParagraph"/>
+        <w:t>Skipping for now since we're replacing them with robots</w:t>
+      </w:r>
+    </w:p>
+    <w:p>
+      <w:pPr>
+        <w:pStyle w:val="Normal"/>
         <w:rPr/>
       </w:pPr>
       <w:r>
         <w:rPr/>
         <w:drawing>
           <wp:inline distT="0" distB="0" distL="0" distR="0">
-            <wp:extent cx="3562985" cy="2047875"/>
+            <wp:extent cx="1344930" cy="2066925"/>
             <wp:effectExtent l="0" t="0" r="0" b="0"/>
             <wp:docPr id="5" name="Picture 3" descr=""/>
             <wp:cNvGraphicFramePr>
@@ -414,7 +395,7 @@
                   <pic:spPr bwMode="auto">
                     <a:xfrm>
                       <a:off x="0" y="0"/>
-                      <a:ext cx="3562985" cy="2047875"/>
+                      <a:ext cx="1344930" cy="2066925"/>
                     </a:xfrm>
                     <a:prstGeom prst="rect">
                       <a:avLst/>
@@ -426,69 +407,17 @@
           </wp:inline>
         </w:drawing>
       </w:r>
-    </w:p>
-    <w:p>
-      <w:pPr>
-        <w:pStyle w:val="Normal"/>
-        <w:rPr/>
-      </w:pPr>
-      <w:r>
-        <w:rPr/>
-      </w:r>
-    </w:p>
-    <w:p>
-      <w:pPr>
-        <w:pStyle w:val="ListParagraph"/>
-        <w:numPr>
-          <w:ilvl w:val="0"/>
-          <w:numId w:val="1"/>
-        </w:numPr>
-        <w:rPr/>
-      </w:pPr>
-      <w:r>
-        <w:rPr/>
-        <w:t>“</w:t>
-      </w:r>
-      <w:r>
-        <w:rPr/>
-        <w:t>Dish” graphic needs to be updated; talk to Scott.</w:t>
-      </w:r>
-    </w:p>
-    <w:p>
-      <w:pPr>
-        <w:pStyle w:val="NoSpacing"/>
-        <w:rPr/>
-      </w:pPr>
-      <w:r>
-        <w:rPr/>
-      </w:r>
-    </w:p>
-    <w:p>
-      <w:pPr>
-        <w:pStyle w:val="ListParagraph"/>
-        <w:numPr>
-          <w:ilvl w:val="0"/>
-          <w:numId w:val="1"/>
-        </w:numPr>
-        <w:rPr/>
-      </w:pPr>
-      <w:r>
-        <w:rPr/>
-        <w:t>Home page: Add ann exclamation point after “Phonics!”</w:t>
-      </w:r>
-    </w:p>
-    <w:p>
-      <w:pPr>
-        <w:pStyle w:val="ListParagraph"/>
-        <w:rPr/>
-      </w:pPr>
+      <w:r>
+        <w:rPr/>
+        <w:t xml:space="preserve">              </w:t>
+      </w:r>
       <w:r>
         <w:rPr/>
         <w:drawing>
           <wp:inline distT="0" distB="0" distL="0" distR="0">
-            <wp:extent cx="3115945" cy="933450"/>
+            <wp:extent cx="1674495" cy="1809750"/>
             <wp:effectExtent l="0" t="0" r="0" b="0"/>
-            <wp:docPr id="6" name="Picture 9" descr=""/>
+            <wp:docPr id="6" name="Picture 5" descr=""/>
             <wp:cNvGraphicFramePr>
               <a:graphicFrameLocks xmlns:a="http://schemas.openxmlformats.org/drawingml/2006/main" noChangeAspect="1"/>
             </wp:cNvGraphicFramePr>
@@ -496,7 +425,7 @@
               <a:graphicData uri="http://schemas.openxmlformats.org/drawingml/2006/picture">
                 <pic:pic xmlns:pic="http://schemas.openxmlformats.org/drawingml/2006/picture">
                   <pic:nvPicPr>
-                    <pic:cNvPr id="6" name="Picture 9" descr=""/>
+                    <pic:cNvPr id="6" name="Picture 5" descr=""/>
                     <pic:cNvPicPr>
                       <a:picLocks noChangeAspect="1" noChangeArrowheads="1"/>
                     </pic:cNvPicPr>
@@ -510,7 +439,7 @@
                   <pic:spPr bwMode="auto">
                     <a:xfrm>
                       <a:off x="0" y="0"/>
-                      <a:ext cx="3115945" cy="933450"/>
+                      <a:ext cx="1674495" cy="1809750"/>
                     </a:xfrm>
                     <a:prstGeom prst="rect">
                       <a:avLst/>
@@ -522,12 +451,732 @@
           </wp:inline>
         </w:drawing>
       </w:r>
+    </w:p>
+    <w:p>
+      <w:pPr>
+        <w:pStyle w:val="NoSpacing"/>
+        <w:rPr/>
+      </w:pPr>
+      <w:r>
+        <w:rPr/>
+      </w:r>
+    </w:p>
+    <w:p>
+      <w:pPr>
+        <w:pStyle w:val="NoSpacing"/>
+        <w:numPr>
+          <w:ilvl w:val="0"/>
+          <w:numId w:val="1"/>
+        </w:numPr>
+        <w:rPr/>
+      </w:pPr>
+      <w:r>
+        <w:rPr/>
+        <w:t>“</w:t>
+      </w:r>
+      <w:r>
+        <w:rPr/>
+        <w:t xml:space="preserve">Admin/Score” needs a selected state. </w:t>
+      </w:r>
       <w:r>
         <w:rPr>
-          <w:rFonts w:eastAsia="Calibri" w:cs="" w:cstheme="minorBidi" w:eastAsiaTheme="minorHAnsi"/>
           <w:highlight w:val="cyan"/>
         </w:rPr>
-        <w:t>done</w:t>
+        <w:t>Done</w:t>
+      </w:r>
+    </w:p>
+    <w:p>
+      <w:pPr>
+        <w:pStyle w:val="Normal"/>
+        <w:rPr/>
+      </w:pPr>
+      <w:r>
+        <w:rPr/>
+        <w:drawing>
+          <wp:inline distT="0" distB="0" distL="0" distR="0">
+            <wp:extent cx="1876425" cy="409575"/>
+            <wp:effectExtent l="0" t="0" r="0" b="0"/>
+            <wp:docPr id="7" name="Picture 4" descr=""/>
+            <wp:cNvGraphicFramePr>
+              <a:graphicFrameLocks xmlns:a="http://schemas.openxmlformats.org/drawingml/2006/main" noChangeAspect="1"/>
+            </wp:cNvGraphicFramePr>
+            <a:graphic xmlns:a="http://schemas.openxmlformats.org/drawingml/2006/main">
+              <a:graphicData uri="http://schemas.openxmlformats.org/drawingml/2006/picture">
+                <pic:pic xmlns:pic="http://schemas.openxmlformats.org/drawingml/2006/picture">
+                  <pic:nvPicPr>
+                    <pic:cNvPr id="7" name="Picture 4" descr=""/>
+                    <pic:cNvPicPr>
+                      <a:picLocks noChangeAspect="1" noChangeArrowheads="1"/>
+                    </pic:cNvPicPr>
+                  </pic:nvPicPr>
+                  <pic:blipFill>
+                    <a:blip r:embed="rId8"/>
+                    <a:stretch>
+                      <a:fillRect/>
+                    </a:stretch>
+                  </pic:blipFill>
+                  <pic:spPr bwMode="auto">
+                    <a:xfrm>
+                      <a:off x="0" y="0"/>
+                      <a:ext cx="1876425" cy="409575"/>
+                    </a:xfrm>
+                    <a:prstGeom prst="rect">
+                      <a:avLst/>
+                    </a:prstGeom>
+                  </pic:spPr>
+                </pic:pic>
+              </a:graphicData>
+            </a:graphic>
+          </wp:inline>
+        </w:drawing>
+      </w:r>
+    </w:p>
+    <w:p>
+      <w:pPr>
+        <w:pStyle w:val="NoSpacing"/>
+        <w:rPr/>
+      </w:pPr>
+      <w:r>
+        <w:rPr/>
+      </w:r>
+    </w:p>
+    <w:p>
+      <w:pPr>
+        <w:pStyle w:val="NoSpacing"/>
+        <w:numPr>
+          <w:ilvl w:val="0"/>
+          <w:numId w:val="1"/>
+        </w:numPr>
+        <w:rPr/>
+      </w:pPr>
+      <w:r>
+        <w:rPr/>
+        <w:t xml:space="preserve">The sound icons need a selected state. </w:t>
+      </w:r>
+      <w:r>
+        <w:rPr>
+          <w:highlight w:val="cyan"/>
+        </w:rPr>
+        <w:t>Done</w:t>
+      </w:r>
+    </w:p>
+    <w:p>
+      <w:pPr>
+        <w:pStyle w:val="Normal"/>
+        <w:rPr/>
+      </w:pPr>
+      <w:r>
+        <w:rPr/>
+        <w:drawing>
+          <wp:inline distT="0" distB="0" distL="0" distR="0">
+            <wp:extent cx="5943600" cy="443865"/>
+            <wp:effectExtent l="0" t="0" r="0" b="0"/>
+            <wp:docPr id="8" name="Picture 6" descr=""/>
+            <wp:cNvGraphicFramePr>
+              <a:graphicFrameLocks xmlns:a="http://schemas.openxmlformats.org/drawingml/2006/main" noChangeAspect="1"/>
+            </wp:cNvGraphicFramePr>
+            <a:graphic xmlns:a="http://schemas.openxmlformats.org/drawingml/2006/main">
+              <a:graphicData uri="http://schemas.openxmlformats.org/drawingml/2006/picture">
+                <pic:pic xmlns:pic="http://schemas.openxmlformats.org/drawingml/2006/picture">
+                  <pic:nvPicPr>
+                    <pic:cNvPr id="8" name="Picture 6" descr=""/>
+                    <pic:cNvPicPr>
+                      <a:picLocks noChangeAspect="1" noChangeArrowheads="1"/>
+                    </pic:cNvPicPr>
+                  </pic:nvPicPr>
+                  <pic:blipFill>
+                    <a:blip r:embed="rId9"/>
+                    <a:stretch>
+                      <a:fillRect/>
+                    </a:stretch>
+                  </pic:blipFill>
+                  <pic:spPr bwMode="auto">
+                    <a:xfrm>
+                      <a:off x="0" y="0"/>
+                      <a:ext cx="5943600" cy="443865"/>
+                    </a:xfrm>
+                    <a:prstGeom prst="rect">
+                      <a:avLst/>
+                    </a:prstGeom>
+                  </pic:spPr>
+                </pic:pic>
+              </a:graphicData>
+            </a:graphic>
+          </wp:inline>
+        </w:drawing>
+      </w:r>
+    </w:p>
+    <w:p>
+      <w:pPr>
+        <w:pStyle w:val="Normal"/>
+        <w:rPr/>
+      </w:pPr>
+      <w:r>
+        <w:rPr/>
+      </w:r>
+    </w:p>
+    <w:p>
+      <w:pPr>
+        <w:pStyle w:val="ListParagraph"/>
+        <w:numPr>
+          <w:ilvl w:val="0"/>
+          <w:numId w:val="1"/>
+        </w:numPr>
+        <w:rPr/>
+      </w:pPr>
+      <w:r>
+        <w:rPr/>
+        <w:t xml:space="preserve">From previous edits:  Change current selected state to a green glow (rather than changing arrow to a lighter color). </w:t>
+      </w:r>
+      <w:r>
+        <w:rPr>
+          <w:highlight w:val="cyan"/>
+        </w:rPr>
+        <w:t>Done</w:t>
+      </w:r>
+    </w:p>
+    <w:p>
+      <w:pPr>
+        <w:pStyle w:val="Normal"/>
+        <w:rPr/>
+      </w:pPr>
+      <w:r>
+        <w:rPr/>
+      </w:r>
+    </w:p>
+    <w:p>
+      <w:pPr>
+        <w:pStyle w:val="ListParagraph"/>
+        <w:numPr>
+          <w:ilvl w:val="0"/>
+          <w:numId w:val="1"/>
+        </w:numPr>
+        <w:rPr/>
+      </w:pPr>
+      <w:r>
+        <w:rPr/>
+        <w:t xml:space="preserve">Admin/Score page:  I think we need to make the font in this arrow smaller, because the text shouldn’t wrap around to two lines, but when it’s on one line it doesn’t quite fit. </w:t>
+      </w:r>
+      <w:r>
+        <w:rPr>
+          <w:highlight w:val="cyan"/>
+        </w:rPr>
+        <w:t>Decreased font-size</w:t>
+      </w:r>
+    </w:p>
+    <w:p>
+      <w:pPr>
+        <w:pStyle w:val="Normal"/>
+        <w:rPr/>
+      </w:pPr>
+      <w:r>
+        <w:rPr/>
+        <w:drawing>
+          <wp:inline distT="0" distB="0" distL="0" distR="0">
+            <wp:extent cx="2095500" cy="832485"/>
+            <wp:effectExtent l="0" t="0" r="0" b="0"/>
+            <wp:docPr id="9" name="Picture 7" descr=""/>
+            <wp:cNvGraphicFramePr>
+              <a:graphicFrameLocks xmlns:a="http://schemas.openxmlformats.org/drawingml/2006/main" noChangeAspect="1"/>
+            </wp:cNvGraphicFramePr>
+            <a:graphic xmlns:a="http://schemas.openxmlformats.org/drawingml/2006/main">
+              <a:graphicData uri="http://schemas.openxmlformats.org/drawingml/2006/picture">
+                <pic:pic xmlns:pic="http://schemas.openxmlformats.org/drawingml/2006/picture">
+                  <pic:nvPicPr>
+                    <pic:cNvPr id="9" name="Picture 7" descr=""/>
+                    <pic:cNvPicPr>
+                      <a:picLocks noChangeAspect="1" noChangeArrowheads="1"/>
+                    </pic:cNvPicPr>
+                  </pic:nvPicPr>
+                  <pic:blipFill>
+                    <a:blip r:embed="rId10"/>
+                    <a:stretch>
+                      <a:fillRect/>
+                    </a:stretch>
+                  </pic:blipFill>
+                  <pic:spPr bwMode="auto">
+                    <a:xfrm>
+                      <a:off x="0" y="0"/>
+                      <a:ext cx="2095500" cy="832485"/>
+                    </a:xfrm>
+                    <a:prstGeom prst="rect">
+                      <a:avLst/>
+                    </a:prstGeom>
+                  </pic:spPr>
+                </pic:pic>
+              </a:graphicData>
+            </a:graphic>
+          </wp:inline>
+        </w:drawing>
+      </w:r>
+    </w:p>
+    <w:p>
+      <w:pPr>
+        <w:pStyle w:val="Normal"/>
+        <w:rPr/>
+      </w:pPr>
+      <w:r>
+        <w:rPr/>
+      </w:r>
+    </w:p>
+    <w:p>
+      <w:pPr>
+        <w:pStyle w:val="Normal"/>
+        <w:rPr/>
+      </w:pPr>
+      <w:r>
+        <w:rPr/>
+      </w:r>
+    </w:p>
+    <w:p>
+      <w:pPr>
+        <w:pStyle w:val="Normal"/>
+        <w:rPr/>
+      </w:pPr>
+      <w:r>
+        <w:rPr/>
+      </w:r>
+    </w:p>
+    <w:p>
+      <w:pPr>
+        <w:pStyle w:val="ListParagraph"/>
+        <w:numPr>
+          <w:ilvl w:val="0"/>
+          <w:numId w:val="1"/>
+        </w:numPr>
+        <w:rPr/>
+      </w:pPr>
+      <w:r>
+        <w:rPr/>
+        <w:t xml:space="preserve">This is how the final page looks on my browser (Chrome) when a non-passing score is earned.  Needs to be corrected to match the final passing-score page (which looks fine). </w:t>
+      </w:r>
+      <w:r>
+        <w:rPr>
+          <w:highlight w:val="cyan"/>
+        </w:rPr>
+        <w:t>Fixed</w:t>
+      </w:r>
+    </w:p>
+    <w:p>
+      <w:pPr>
+        <w:pStyle w:val="Normal"/>
+        <w:rPr/>
+      </w:pPr>
+      <w:r>
+        <w:rPr/>
+        <w:drawing>
+          <wp:inline distT="0" distB="0" distL="0" distR="0">
+            <wp:extent cx="3228975" cy="1860550"/>
+            <wp:effectExtent l="0" t="0" r="0" b="0"/>
+            <wp:docPr id="10" name="Picture 11" descr=""/>
+            <wp:cNvGraphicFramePr>
+              <a:graphicFrameLocks xmlns:a="http://schemas.openxmlformats.org/drawingml/2006/main" noChangeAspect="1"/>
+            </wp:cNvGraphicFramePr>
+            <a:graphic xmlns:a="http://schemas.openxmlformats.org/drawingml/2006/main">
+              <a:graphicData uri="http://schemas.openxmlformats.org/drawingml/2006/picture">
+                <pic:pic xmlns:pic="http://schemas.openxmlformats.org/drawingml/2006/picture">
+                  <pic:nvPicPr>
+                    <pic:cNvPr id="10" name="Picture 11" descr=""/>
+                    <pic:cNvPicPr>
+                      <a:picLocks noChangeAspect="1" noChangeArrowheads="1"/>
+                    </pic:cNvPicPr>
+                  </pic:nvPicPr>
+                  <pic:blipFill>
+                    <a:blip r:embed="rId11"/>
+                    <a:stretch>
+                      <a:fillRect/>
+                    </a:stretch>
+                  </pic:blipFill>
+                  <pic:spPr bwMode="auto">
+                    <a:xfrm>
+                      <a:off x="0" y="0"/>
+                      <a:ext cx="3228975" cy="1860550"/>
+                    </a:xfrm>
+                    <a:prstGeom prst="rect">
+                      <a:avLst/>
+                    </a:prstGeom>
+                  </pic:spPr>
+                </pic:pic>
+              </a:graphicData>
+            </a:graphic>
+          </wp:inline>
+        </w:drawing>
+      </w:r>
+    </w:p>
+    <w:p>
+      <w:pPr>
+        <w:pStyle w:val="Normal"/>
+        <w:rPr/>
+      </w:pPr>
+      <w:r>
+        <w:rPr/>
+      </w:r>
+    </w:p>
+    <w:p>
+      <w:pPr>
+        <w:pStyle w:val="ListParagraph"/>
+        <w:numPr>
+          <w:ilvl w:val="0"/>
+          <w:numId w:val="1"/>
+        </w:numPr>
+        <w:rPr/>
+      </w:pPr>
+      <w:r>
+        <w:rPr/>
+        <w:t xml:space="preserve">From previous edits:  “Dish” graphic needs to be updated.  Talk to Scott S. </w:t>
+      </w:r>
+      <w:r>
+        <w:rPr>
+          <w:highlight w:val="cyan"/>
+        </w:rPr>
+        <w:t>Replaced</w:t>
+      </w:r>
+    </w:p>
+    <w:p>
+      <w:pPr>
+        <w:pStyle w:val="Normal"/>
+        <w:rPr/>
+      </w:pPr>
+      <w:r>
+        <w:rPr/>
+        <w:drawing>
+          <wp:inline distT="0" distB="0" distL="0" distR="0">
+            <wp:extent cx="2257425" cy="866775"/>
+            <wp:effectExtent l="0" t="0" r="0" b="0"/>
+            <wp:docPr id="11" name="Picture 12" descr=""/>
+            <wp:cNvGraphicFramePr>
+              <a:graphicFrameLocks xmlns:a="http://schemas.openxmlformats.org/drawingml/2006/main" noChangeAspect="1"/>
+            </wp:cNvGraphicFramePr>
+            <a:graphic xmlns:a="http://schemas.openxmlformats.org/drawingml/2006/main">
+              <a:graphicData uri="http://schemas.openxmlformats.org/drawingml/2006/picture">
+                <pic:pic xmlns:pic="http://schemas.openxmlformats.org/drawingml/2006/picture">
+                  <pic:nvPicPr>
+                    <pic:cNvPr id="11" name="Picture 12" descr=""/>
+                    <pic:cNvPicPr>
+                      <a:picLocks noChangeAspect="1" noChangeArrowheads="1"/>
+                    </pic:cNvPicPr>
+                  </pic:nvPicPr>
+                  <pic:blipFill>
+                    <a:blip r:embed="rId12"/>
+                    <a:stretch>
+                      <a:fillRect/>
+                    </a:stretch>
+                  </pic:blipFill>
+                  <pic:spPr bwMode="auto">
+                    <a:xfrm>
+                      <a:off x="0" y="0"/>
+                      <a:ext cx="2257425" cy="866775"/>
+                    </a:xfrm>
+                    <a:prstGeom prst="rect">
+                      <a:avLst/>
+                    </a:prstGeom>
+                  </pic:spPr>
+                </pic:pic>
+              </a:graphicData>
+            </a:graphic>
+          </wp:inline>
+        </w:drawing>
+      </w:r>
+    </w:p>
+    <w:p>
+      <w:pPr>
+        <w:pStyle w:val="Normal"/>
+        <w:rPr/>
+      </w:pPr>
+      <w:r>
+        <w:rPr/>
+      </w:r>
+    </w:p>
+    <w:p>
+      <w:pPr>
+        <w:pStyle w:val="NoSpacing"/>
+        <w:numPr>
+          <w:ilvl w:val="0"/>
+          <w:numId w:val="1"/>
+        </w:numPr>
+        <w:rPr/>
+      </w:pPr>
+      <w:r>
+        <w:rPr/>
+        <w:t xml:space="preserve">The graphic for “thread” is the same graphic we use for “end.”  Does it matter that we show the red arrow pointing to the end for “thread”?  Should we remove the arrow for the “thread” graphic? </w:t>
+      </w:r>
+      <w:r>
+        <w:rPr>
+          <w:highlight w:val="cyan"/>
+        </w:rPr>
+        <w:t>Removed arrow in “thread”</w:t>
+      </w:r>
+    </w:p>
+    <w:p>
+      <w:pPr>
+        <w:pStyle w:val="Normal"/>
+        <w:rPr/>
+      </w:pPr>
+      <w:r>
+        <w:rPr/>
+        <w:drawing>
+          <wp:inline distT="0" distB="0" distL="0" distR="0">
+            <wp:extent cx="1896745" cy="1866900"/>
+            <wp:effectExtent l="0" t="0" r="0" b="0"/>
+            <wp:docPr id="12" name="Picture 13" descr=""/>
+            <wp:cNvGraphicFramePr>
+              <a:graphicFrameLocks xmlns:a="http://schemas.openxmlformats.org/drawingml/2006/main" noChangeAspect="1"/>
+            </wp:cNvGraphicFramePr>
+            <a:graphic xmlns:a="http://schemas.openxmlformats.org/drawingml/2006/main">
+              <a:graphicData uri="http://schemas.openxmlformats.org/drawingml/2006/picture">
+                <pic:pic xmlns:pic="http://schemas.openxmlformats.org/drawingml/2006/picture">
+                  <pic:nvPicPr>
+                    <pic:cNvPr id="12" name="Picture 13" descr=""/>
+                    <pic:cNvPicPr>
+                      <a:picLocks noChangeAspect="1" noChangeArrowheads="1"/>
+                    </pic:cNvPicPr>
+                  </pic:nvPicPr>
+                  <pic:blipFill>
+                    <a:blip r:embed="rId13"/>
+                    <a:stretch>
+                      <a:fillRect/>
+                    </a:stretch>
+                  </pic:blipFill>
+                  <pic:spPr bwMode="auto">
+                    <a:xfrm>
+                      <a:off x="0" y="0"/>
+                      <a:ext cx="1896745" cy="1866900"/>
+                    </a:xfrm>
+                    <a:prstGeom prst="rect">
+                      <a:avLst/>
+                    </a:prstGeom>
+                  </pic:spPr>
+                </pic:pic>
+              </a:graphicData>
+            </a:graphic>
+          </wp:inline>
+        </w:drawing>
+      </w:r>
+    </w:p>
+    <w:p>
+      <w:pPr>
+        <w:pStyle w:val="Normal"/>
+        <w:rPr/>
+      </w:pPr>
+      <w:r>
+        <w:rPr/>
+      </w:r>
+    </w:p>
+    <w:p>
+      <w:pPr>
+        <w:pStyle w:val="Normal"/>
+        <w:rPr>
+          <w:highlight w:val="cyan"/>
+        </w:rPr>
+      </w:pPr>
+      <w:r>
+        <w:rPr>
+          <w:highlight w:val="cyan"/>
+        </w:rPr>
+        <w:t>Removed all old audio</w:t>
+      </w:r>
+    </w:p>
+    <w:p>
+      <w:pPr>
+        <w:pStyle w:val="Normal"/>
+        <w:rPr/>
+      </w:pPr>
+      <w:r>
+        <w:rPr/>
+        <w:t xml:space="preserve">Audio: </w:t>
+      </w:r>
+    </w:p>
+    <w:p>
+      <w:pPr>
+        <w:pStyle w:val="Normal"/>
+        <w:rPr/>
+      </w:pPr>
+      <w:r>
+        <w:rPr/>
+        <w:t xml:space="preserve">Lesson 3:  “Say the beginning and ending sound in…” is still in Jimmy’s voice. </w:t>
+      </w:r>
+      <w:r>
+        <w:rPr>
+          <w:highlight w:val="cyan"/>
+        </w:rPr>
+        <w:t>Fixed</w:t>
+      </w:r>
+    </w:p>
+    <w:p>
+      <w:pPr>
+        <w:pStyle w:val="Normal"/>
+        <w:rPr/>
+      </w:pPr>
+      <w:r>
+        <w:rPr/>
+        <w:t>Need audio from Dave for “Nice try.  Let’s practice this somemore.”</w:t>
+      </w:r>
+    </w:p>
+    <w:p>
+      <w:pPr>
+        <w:pStyle w:val="Normal"/>
+        <w:rPr/>
+      </w:pPr>
+      <w:r>
+        <w:rPr/>
+        <w:t>leg (Jacqueline):  There’s a clicking sound at the end.</w:t>
+      </w:r>
+    </w:p>
+    <w:p>
+      <w:pPr>
+        <w:pStyle w:val="Normal"/>
+        <w:rPr/>
+      </w:pPr>
+      <w:r>
+        <w:rPr/>
+        <w:t>eight:  This is still in Jimmy’s  voice.</w:t>
+      </w:r>
+    </w:p>
+    <w:p>
+      <w:pPr>
+        <w:pStyle w:val="Normal"/>
+        <w:rPr/>
+      </w:pPr>
+      <w:r>
+        <w:rPr/>
+        <w:t>dad:  This is in Dave’s wife’s voice.</w:t>
+      </w:r>
+    </w:p>
+    <w:p>
+      <w:pPr>
+        <w:pStyle w:val="Normal"/>
+        <w:rPr/>
+      </w:pPr>
+      <w:r>
+        <w:rPr/>
+        <w:t>stick (Jacqueline):  Volume is low.</w:t>
+      </w:r>
+    </w:p>
+    <w:p>
+      <w:pPr>
+        <w:pStyle w:val="Normal"/>
+        <w:rPr/>
+      </w:pPr>
+      <w:r>
+        <w:rPr/>
+        <w:t>road (Jacqueline):  Volume is low.</w:t>
+      </w:r>
+    </w:p>
+    <w:p>
+      <w:pPr>
+        <w:pStyle w:val="Normal"/>
+        <w:rPr/>
+      </w:pPr>
+      <w:r>
+        <w:rPr/>
+        <w:t>pug (Jacqueline):  Volume is very low and has different/muffled quality.</w:t>
+      </w:r>
+    </w:p>
+    <w:p>
+      <w:pPr>
+        <w:pStyle w:val="Normal"/>
+        <w:rPr/>
+      </w:pPr>
+      <w:r>
+        <w:rPr/>
+        <w:t>axe (Jacqueline):  Volume is very low and has different/muffled quality.</w:t>
+      </w:r>
+    </w:p>
+    <w:p>
+      <w:pPr>
+        <w:pStyle w:val="Normal"/>
+        <w:rPr/>
+      </w:pPr>
+      <w:r>
+        <w:rPr/>
+        <w:t>add (Jacqueline):  Volume is very low and has different/muffled quality.</w:t>
+      </w:r>
+    </w:p>
+    <w:p>
+      <w:pPr>
+        <w:pStyle w:val="Normal"/>
+        <w:rPr/>
+      </w:pPr>
+      <w:r>
+        <w:rPr/>
+        <w:t>hat (Jacqueline): Volume is very low and has different/muffled quality.</w:t>
+      </w:r>
+    </w:p>
+    <w:p>
+      <w:pPr>
+        <w:pStyle w:val="Normal"/>
+        <w:rPr/>
+      </w:pPr>
+      <w:r>
+        <w:rPr/>
+        <w:t>off (Jacqueline):  Volume is very low and has different/muffled quality.</w:t>
+      </w:r>
+    </w:p>
+    <w:p>
+      <w:pPr>
+        <w:pStyle w:val="Normal"/>
+        <w:rPr/>
+      </w:pPr>
+      <w:r>
+        <w:rPr/>
+        <w:t>tacks (Jacqueline):  Volume is very low and has different/muffled quality.  ***Noted by Terry.</w:t>
+      </w:r>
+    </w:p>
+    <w:p>
+      <w:pPr>
+        <w:pStyle w:val="Normal"/>
+        <w:rPr/>
+      </w:pPr>
+      <w:r>
+        <w:rPr/>
+        <w:t>three (Jacqueline):  Volume is very low and has different/muffled quality.  ***Noted by Terry.</w:t>
+      </w:r>
+    </w:p>
+    <w:p>
+      <w:pPr>
+        <w:pStyle w:val="Normal"/>
+        <w:rPr/>
+      </w:pPr>
+      <w:r>
+        <w:rPr/>
+        <w:t xml:space="preserve">Lesson 5:  Did we change the instructions here?  They seem incomplete on the first page:  “Words like ‘red, head, bed,’; the words ‘wait, gate, eight’ rhyme because they all end in ‘ate.’ “  They don’t all end in “ate.”  The first three words shown end in “ed.”  </w:t>
+      </w:r>
+      <w:r>
+        <w:rPr>
+          <w:rFonts w:asciiTheme="minorHAnsi" w:cstheme="minorBidi" w:eastAsiaTheme="minorHAnsi" w:hAnsiTheme="minorHAnsi"/>
+          <w:highlight w:val="cyan"/>
+        </w:rPr>
+        <w:t>Fixed</w:t>
+      </w:r>
+    </w:p>
+    <w:p>
+      <w:pPr>
+        <w:pStyle w:val="Normal"/>
+        <w:rPr/>
+      </w:pPr>
+      <w:r>
+        <w:rPr/>
+        <w:t>---------------------------------------------------</w:t>
+      </w:r>
+    </w:p>
+    <w:p>
+      <w:pPr>
+        <w:pStyle w:val="Normal"/>
+        <w:rPr/>
+      </w:pPr>
+      <w:r>
+        <w:rPr/>
+        <w:t>I don’t think we’re going beyond Lesson 5, but here are notes on Lesson 6 (I didn’t get into Lesson 7).</w:t>
+      </w:r>
+    </w:p>
+    <w:p>
+      <w:pPr>
+        <w:pStyle w:val="Normal"/>
+        <w:rPr/>
+      </w:pPr>
+      <w:r>
+        <w:rPr/>
+        <w:t>Lesson 6:  The very first audio that plays—the lesson—is at a lower volume than the rest of the audio, but then gets louder when the words “box, egg, cat” are read.  The audio feedback for correct/incorrect answers is at a lower volume as well.</w:t>
       </w:r>
     </w:p>
     <w:p>
@@ -541,6 +1190,14 @@
       </w:pPr>
       <w:r>
         <w:rPr/>
+        <w:t xml:space="preserve">Lesson 6, Act. 4 “axe”:  For the correct feedback, only the word part sounds played, not the full word.  In the previous activity the word parts played, followed by the word. </w:t>
+      </w:r>
+      <w:r>
+        <w:rPr>
+          <w:rFonts w:asciiTheme="minorHAnsi" w:cstheme="minorBidi" w:eastAsiaTheme="minorHAnsi" w:hAnsiTheme="minorHAnsi"/>
+          <w:highlight w:val="cyan"/>
+        </w:rPr>
+        <w:t>Fixed</w:t>
       </w:r>
     </w:p>
     <w:sectPr>
@@ -565,7 +1222,7 @@
       <w:lvlText w:val="%1."/>
       <w:lvlJc w:val="left"/>
       <w:pPr>
-        <w:ind w:left="720" w:hanging="360"/>
+        <w:ind w:left="0" w:hanging="360"/>
       </w:pPr>
     </w:lvl>
     <w:lvl w:ilvl="1">
@@ -574,7 +1231,7 @@
       <w:lvlText w:val="%2."/>
       <w:lvlJc w:val="left"/>
       <w:pPr>
-        <w:ind w:left="1440" w:hanging="360"/>
+        <w:ind w:left="720" w:hanging="360"/>
       </w:pPr>
     </w:lvl>
     <w:lvl w:ilvl="2">
@@ -583,7 +1240,7 @@
       <w:lvlText w:val="%3."/>
       <w:lvlJc w:val="right"/>
       <w:pPr>
-        <w:ind w:left="2160" w:hanging="180"/>
+        <w:ind w:left="1440" w:hanging="180"/>
       </w:pPr>
     </w:lvl>
     <w:lvl w:ilvl="3">
@@ -592,7 +1249,7 @@
       <w:lvlText w:val="%4."/>
       <w:lvlJc w:val="left"/>
       <w:pPr>
-        <w:ind w:left="2880" w:hanging="360"/>
+        <w:ind w:left="2160" w:hanging="360"/>
       </w:pPr>
     </w:lvl>
     <w:lvl w:ilvl="4">
@@ -601,7 +1258,7 @@
       <w:lvlText w:val="%5."/>
       <w:lvlJc w:val="left"/>
       <w:pPr>
-        <w:ind w:left="3600" w:hanging="360"/>
+        <w:ind w:left="2880" w:hanging="360"/>
       </w:pPr>
     </w:lvl>
     <w:lvl w:ilvl="5">
@@ -610,7 +1267,7 @@
       <w:lvlText w:val="%6."/>
       <w:lvlJc w:val="right"/>
       <w:pPr>
-        <w:ind w:left="4320" w:hanging="180"/>
+        <w:ind w:left="3600" w:hanging="180"/>
       </w:pPr>
     </w:lvl>
     <w:lvl w:ilvl="6">
@@ -619,7 +1276,7 @@
       <w:lvlText w:val="%7."/>
       <w:lvlJc w:val="left"/>
       <w:pPr>
-        <w:ind w:left="5040" w:hanging="360"/>
+        <w:ind w:left="4320" w:hanging="360"/>
       </w:pPr>
     </w:lvl>
     <w:lvl w:ilvl="7">
@@ -628,7 +1285,7 @@
       <w:lvlText w:val="%8."/>
       <w:lvlJc w:val="left"/>
       <w:pPr>
-        <w:ind w:left="5760" w:hanging="360"/>
+        <w:ind w:left="5040" w:hanging="360"/>
       </w:pPr>
     </w:lvl>
     <w:lvl w:ilvl="8">
@@ -637,7 +1294,7 @@
       <w:lvlText w:val="%9."/>
       <w:lvlJc w:val="right"/>
       <w:pPr>
-        <w:ind w:left="6480" w:hanging="180"/>
+        <w:ind w:left="5760" w:hanging="180"/>
       </w:pPr>
     </w:lvl>
   </w:abstractNum>
@@ -977,7 +1634,7 @@
     <w:uiPriority w:val="99"/>
     <w:semiHidden/>
     <w:qFormat/>
-    <w:rsid w:val="00c27e96"/>
+    <w:rsid w:val="004d0bcb"/>
     <w:rPr>
       <w:rFonts w:ascii="Tahoma" w:hAnsi="Tahoma" w:cs="Tahoma"/>
       <w:sz w:val="16"/>
@@ -1050,7 +1707,7 @@
     <w:semiHidden/>
     <w:unhideWhenUsed/>
     <w:qFormat/>
-    <w:rsid w:val="00c27e96"/>
+    <w:rsid w:val="004d0bcb"/>
     <w:pPr>
       <w:spacing w:lineRule="auto" w:line="240" w:before="0" w:after="0"/>
     </w:pPr>
@@ -1064,7 +1721,7 @@
     <w:name w:val="No Spacing"/>
     <w:uiPriority w:val="1"/>
     <w:qFormat/>
-    <w:rsid w:val="00c27e96"/>
+    <w:rsid w:val="004d0bcb"/>
     <w:pPr>
       <w:widowControl/>
       <w:bidi w:val="0"/>
@@ -1084,7 +1741,7 @@
     <w:basedOn w:val="Normal"/>
     <w:uiPriority w:val="34"/>
     <w:qFormat/>
-    <w:rsid w:val="00cb571a"/>
+    <w:rsid w:val="000e63b2"/>
     <w:pPr>
       <w:spacing w:before="0" w:after="200"/>
       <w:ind w:left="720" w:hanging="0"/>

</xml_diff>

<commit_message>
Readded wordsOnly in several levels
</commit_message>
<xml_diff>
--- a/current-edits.docx
+++ b/current-edits.docx
@@ -5,11 +5,125 @@
     <w:p>
       <w:pPr>
         <w:pStyle w:val="NoSpacing"/>
-        <w:rPr/>
-      </w:pPr>
-      <w:r>
-        <w:rPr/>
-        <w:t>FTPh Edits 2/9/2016  Green highlighted are for MOB.</w:t>
+        <w:rPr>
+          <w:color w:val="006600"/>
+        </w:rPr>
+      </w:pPr>
+      <w:r>
+        <w:rPr>
+          <w:color w:val="006600"/>
+        </w:rPr>
+        <w:t>Hi Everyone,</w:t>
+      </w:r>
+    </w:p>
+    <w:p>
+      <w:pPr>
+        <w:pStyle w:val="NoSpacing"/>
+        <w:rPr>
+          <w:color w:val="006600"/>
+        </w:rPr>
+      </w:pPr>
+      <w:r>
+        <w:rPr>
+          <w:color w:val="006600"/>
+        </w:rPr>
+      </w:r>
+    </w:p>
+    <w:p>
+      <w:pPr>
+        <w:pStyle w:val="NoSpacing"/>
+        <w:rPr>
+          <w:color w:val="006600"/>
+        </w:rPr>
+      </w:pPr>
+      <w:r>
+        <w:rPr>
+          <w:color w:val="006600"/>
+        </w:rPr>
+        <w:t xml:space="preserve">My responses to your questions below are highlighted in green text below each question.  I also added a new edit to the list (#6).  </w:t>
+      </w:r>
+    </w:p>
+    <w:p>
+      <w:pPr>
+        <w:pStyle w:val="NoSpacing"/>
+        <w:rPr>
+          <w:color w:val="006600"/>
+        </w:rPr>
+      </w:pPr>
+      <w:r>
+        <w:rPr>
+          <w:color w:val="006600"/>
+        </w:rPr>
+      </w:r>
+    </w:p>
+    <w:p>
+      <w:pPr>
+        <w:pStyle w:val="NoSpacing"/>
+        <w:rPr>
+          <w:color w:val="006600"/>
+        </w:rPr>
+      </w:pPr>
+      <w:r>
+        <w:rPr>
+          <w:color w:val="006600"/>
+        </w:rPr>
+        <w:t xml:space="preserve">Thanks, </w:t>
+      </w:r>
+    </w:p>
+    <w:p>
+      <w:pPr>
+        <w:pStyle w:val="NoSpacing"/>
+        <w:rPr>
+          <w:color w:val="006600"/>
+        </w:rPr>
+      </w:pPr>
+      <w:bookmarkStart w:id="0" w:name="_GoBack"/>
+      <w:bookmarkStart w:id="1" w:name="_GoBack"/>
+      <w:bookmarkEnd w:id="1"/>
+      <w:r>
+        <w:rPr>
+          <w:color w:val="006600"/>
+        </w:rPr>
+      </w:r>
+    </w:p>
+    <w:p>
+      <w:pPr>
+        <w:pStyle w:val="NoSpacing"/>
+        <w:rPr>
+          <w:color w:val="006600"/>
+        </w:rPr>
+      </w:pPr>
+      <w:r>
+        <w:rPr>
+          <w:color w:val="006600"/>
+        </w:rPr>
+        <w:t>MichaelB</w:t>
+      </w:r>
+    </w:p>
+    <w:p>
+      <w:pPr>
+        <w:pStyle w:val="NoSpacing"/>
+        <w:rPr>
+          <w:color w:val="006600"/>
+        </w:rPr>
+      </w:pPr>
+      <w:r>
+        <w:rPr>
+          <w:color w:val="006600"/>
+        </w:rPr>
+      </w:r>
+    </w:p>
+    <w:p>
+      <w:pPr>
+        <w:pStyle w:val="NoSpacing"/>
+        <w:rPr>
+          <w:color w:val="006600"/>
+        </w:rPr>
+      </w:pPr>
+      <w:r>
+        <w:rPr>
+          <w:color w:val="006600"/>
+        </w:rPr>
       </w:r>
     </w:p>
     <w:p>
@@ -55,74 +169,53 @@
       </w:pPr>
       <w:r>
         <w:rPr/>
-        <w:t xml:space="preserve">Throughout:  Replace “like” with “such as” in all instructions. </w:t>
-      </w:r>
-      <w:r>
-        <w:rPr>
-          <w:rFonts w:eastAsia="Calibri" w:cs="" w:cstheme="minorBidi" w:eastAsiaTheme="minorHAnsi"/>
-          <w:highlight w:val="cyan"/>
-        </w:rPr>
-        <w:t>Done</w:t>
-      </w:r>
-    </w:p>
-    <w:p>
-      <w:pPr>
-        <w:pStyle w:val="NoSpacing"/>
-        <w:rPr/>
-      </w:pPr>
-      <w:r>
-        <w:rPr/>
-      </w:r>
-    </w:p>
-    <w:p>
-      <w:pPr>
-        <w:pStyle w:val="NoSpacing"/>
-        <w:numPr>
-          <w:ilvl w:val="0"/>
-          <w:numId w:val="1"/>
-        </w:numPr>
-        <w:rPr/>
-      </w:pPr>
-      <w:r>
-        <w:rPr/>
-        <w:t xml:space="preserve">Throughout:  The animation of the robots needs to be reversed; the arms should move when the robots are small (in the corners), not when they are large and in the center of the screen. </w:t>
-      </w:r>
-      <w:r>
-        <w:rPr>
-          <w:rFonts w:eastAsia="Calibri" w:cs="" w:cstheme="minorBidi" w:eastAsiaTheme="minorHAnsi"/>
-          <w:highlight w:val="cyan"/>
-        </w:rPr>
-        <w:t>Fixed</w:t>
-      </w:r>
-    </w:p>
-    <w:p>
-      <w:pPr>
-        <w:pStyle w:val="NoSpacing"/>
-        <w:rPr/>
-      </w:pPr>
-      <w:r>
-        <w:rPr/>
-      </w:r>
-    </w:p>
-    <w:p>
-      <w:pPr>
-        <w:pStyle w:val="NoSpacing"/>
-        <w:numPr>
-          <w:ilvl w:val="0"/>
-          <w:numId w:val="1"/>
-        </w:numPr>
-        <w:rPr/>
-      </w:pPr>
-      <w:r>
-        <w:rPr/>
-        <w:t xml:space="preserve">Home page, first screen:  move arrow so it is aligned with “Lessons 1-7” to match other screens. </w:t>
-      </w:r>
-      <w:r>
-        <w:rPr>
-          <w:rFonts w:eastAsia="Calibri" w:cs="" w:cstheme="minorBidi" w:eastAsiaTheme="minorHAnsi"/>
-          <w:highlight w:val="cyan"/>
-        </w:rPr>
-        <w:t>Fixed</w:t>
+        <w:t>Throughout:  Replace “like” with “such as” in all instructions.</w:t>
+      </w:r>
+    </w:p>
+    <w:p>
+      <w:pPr>
+        <w:pStyle w:val="NoSpacing"/>
+        <w:rPr/>
+      </w:pPr>
+      <w:r>
+        <w:rPr/>
+      </w:r>
+    </w:p>
+    <w:p>
+      <w:pPr>
+        <w:pStyle w:val="NoSpacing"/>
+        <w:numPr>
+          <w:ilvl w:val="0"/>
+          <w:numId w:val="1"/>
+        </w:numPr>
+        <w:rPr/>
+      </w:pPr>
+      <w:r>
+        <w:rPr/>
+        <w:t>Throughout:  The animation of the robots needs to be reversed; the arms should move when the robots are small (in the corners), not when they are large and in the center of the screen.</w:t>
+      </w:r>
+    </w:p>
+    <w:p>
+      <w:pPr>
+        <w:pStyle w:val="NoSpacing"/>
+        <w:rPr/>
+      </w:pPr>
+      <w:r>
+        <w:rPr/>
+      </w:r>
+    </w:p>
+    <w:p>
+      <w:pPr>
+        <w:pStyle w:val="NoSpacing"/>
+        <w:numPr>
+          <w:ilvl w:val="0"/>
+          <w:numId w:val="1"/>
+        </w:numPr>
+        <w:rPr/>
+      </w:pPr>
+      <w:r>
+        <w:rPr/>
+        <w:t>Home page, first screen:  move arrow so it is aligned with “Lessons 1-7” to match other screens.</w:t>
       </w:r>
     </w:p>
     <w:p>
@@ -133,7 +226,7 @@
       <w:r>
         <w:rPr/>
         <w:drawing>
-          <wp:inline distT="0" distB="0" distL="0" distR="0">
+          <wp:inline distT="0" distB="1905" distL="0" distR="5715">
             <wp:extent cx="2433320" cy="836930"/>
             <wp:effectExtent l="0" t="0" r="0" b="0"/>
             <wp:docPr id="1" name="Picture 16" descr=""/>
@@ -177,7 +270,7 @@
       <w:r>
         <w:rPr/>
         <w:drawing>
-          <wp:inline distT="0" distB="0" distL="0" distR="0">
+          <wp:inline distT="0" distB="1905" distL="0" distR="8255">
             <wp:extent cx="2221230" cy="474345"/>
             <wp:effectExtent l="0" t="0" r="0" b="0"/>
             <wp:docPr id="2" name="Picture 17" descr=""/>
@@ -235,14 +328,7 @@
       </w:pPr>
       <w:r>
         <w:rPr/>
-        <w:t xml:space="preserve">We need to reduce the font size or change the font; the quotation marks are touching the sides of the boxes. </w:t>
-      </w:r>
-      <w:r>
-        <w:rPr>
-          <w:rFonts w:eastAsia="Calibri" w:cs="" w:cstheme="minorBidi" w:eastAsiaTheme="minorHAnsi"/>
-          <w:highlight w:val="cyan"/>
-        </w:rPr>
-        <w:t>Fixed</w:t>
+        <w:t>We need to reduce the font size or change the font; the quotation marks are touching the sides of the boxes.</w:t>
       </w:r>
     </w:p>
     <w:p>
@@ -307,39 +393,95 @@
           <w:ilvl w:val="0"/>
           <w:numId w:val="1"/>
         </w:numPr>
-        <w:shd w:val="clear" w:color="auto" w:fill="92D050"/>
-        <w:rPr/>
-      </w:pPr>
-      <w:r>
-        <w:rPr/>
-        <w:t>Completion screens—isn’t there supposed to be audio?  Is there supposed to be clapping or some other sound?  Are the stars enough to show the activity is complete?  Audio to explain what the arrows mean?</w:t>
-      </w:r>
-    </w:p>
-    <w:p>
-      <w:pPr>
-        <w:pStyle w:val="NoSpacing"/>
-        <w:shd w:val="clear" w:color="auto" w:fill="92D050"/>
-        <w:rPr/>
-      </w:pPr>
-      <w:r>
-        <w:rPr/>
-        <w:t>MOB</w:t>
-      </w:r>
-    </w:p>
-    <w:p>
-      <w:pPr>
-        <w:pStyle w:val="NoSpacing"/>
-        <w:rPr>
-          <w:rFonts w:ascii="Calibri" w:hAnsi="Calibri" w:eastAsia="Calibri" w:cs="" w:asciiTheme="minorHAnsi" w:cstheme="minorBidi" w:eastAsiaTheme="minorHAnsi" w:hAnsiTheme="minorHAnsi"/>
-          <w:highlight w:val="cyan"/>
-        </w:rPr>
-      </w:pPr>
-      <w:r>
-        <w:rPr>
-          <w:rFonts w:eastAsia="Calibri" w:cs="" w:cstheme="minorBidi" w:eastAsiaTheme="minorHAnsi"/>
-          <w:highlight w:val="cyan"/>
-        </w:rPr>
-        <w:t>We only had a negative sound before. I added applause</w:t>
+        <w:rPr>
+          <w:color w:val="006600"/>
+        </w:rPr>
+      </w:pPr>
+      <w:r>
+        <w:rPr>
+          <w:color w:val="006600"/>
+        </w:rPr>
+        <w:t xml:space="preserve"> </w:t>
+      </w:r>
+      <w:r>
+        <w:rPr>
+          <w:color w:val="006600"/>
+        </w:rPr>
+        <w:t>We need to have Dave record the congratulations screen ‘orange arrow audio’ and the ‘orange and green arrow audio’.  Here are the audio scripts for Dave.</w:t>
+      </w:r>
+    </w:p>
+    <w:p>
+      <w:pPr>
+        <w:pStyle w:val="NoSpacing"/>
+        <w:ind w:firstLine="720"/>
+        <w:rPr>
+          <w:color w:val="006600"/>
+        </w:rPr>
+      </w:pPr>
+      <w:r>
+        <w:rPr>
+          <w:color w:val="006600"/>
+        </w:rPr>
+        <w:t xml:space="preserve"> “</w:t>
+      </w:r>
+      <w:r>
+        <w:rPr>
+          <w:color w:val="006600"/>
+        </w:rPr>
+        <w:t>Nice work! Touch the green arrow to begin the next lesson.”</w:t>
+      </w:r>
+    </w:p>
+    <w:p>
+      <w:pPr>
+        <w:pStyle w:val="NoSpacing"/>
+        <w:ind w:firstLine="720"/>
+        <w:rPr>
+          <w:color w:val="006600"/>
+        </w:rPr>
+      </w:pPr>
+      <w:r>
+        <w:rPr>
+          <w:color w:val="006600"/>
+        </w:rPr>
+        <w:t xml:space="preserve"> “</w:t>
+      </w:r>
+      <w:r>
+        <w:rPr>
+          <w:color w:val="006600"/>
+        </w:rPr>
+        <w:t xml:space="preserve">Good job, but we need to practice this some more.  Touch the orange arrow to play this lesson again. “ </w:t>
+      </w:r>
+    </w:p>
+    <w:p>
+      <w:pPr>
+        <w:pStyle w:val="NoSpacing"/>
+        <w:rPr/>
+      </w:pPr>
+      <w:r>
+        <w:rPr/>
+      </w:r>
+    </w:p>
+    <w:p>
+      <w:pPr>
+        <w:pStyle w:val="NoSpacing"/>
+        <w:rPr>
+          <w:color w:val="006600"/>
+        </w:rPr>
+      </w:pPr>
+      <w:r>
+        <w:rPr>
+          <w:color w:val="006600"/>
+        </w:rPr>
+        <w:t xml:space="preserve">We also need Jimmy needs to add applause to the lesson congratulations screens.  </w:t>
+      </w:r>
+    </w:p>
+    <w:p>
+      <w:pPr>
+        <w:pStyle w:val="NoSpacing"/>
+        <w:rPr/>
+      </w:pPr>
+      <w:r>
+        <w:rPr/>
       </w:r>
     </w:p>
     <w:p>
@@ -373,7 +515,7 @@
       <w:r>
         <w:rPr/>
         <w:drawing>
-          <wp:inline distT="0" distB="0" distL="0" distR="0">
+          <wp:inline distT="0" distB="7620" distL="0" distR="0">
             <wp:extent cx="4140835" cy="202565"/>
             <wp:effectExtent l="0" t="0" r="0" b="0"/>
             <wp:docPr id="4" name="Picture 7" descr=""/>
@@ -410,15 +552,67 @@
           </wp:inline>
         </w:drawing>
       </w:r>
-      <w:r>
-        <w:rPr/>
-        <w:t xml:space="preserve"> </w:t>
-      </w:r>
-      <w:r>
-        <w:rPr>
-          <w:rFonts w:eastAsia="Calibri" w:cs="" w:cstheme="minorBidi" w:eastAsiaTheme="minorHAnsi"/>
+    </w:p>
+    <w:p>
+      <w:pPr>
+        <w:pStyle w:val="NoSpacing"/>
+        <w:rPr/>
+      </w:pPr>
+      <w:r>
+        <w:rPr/>
+      </w:r>
+    </w:p>
+    <w:p>
+      <w:pPr>
+        <w:pStyle w:val="NoSpacing"/>
+        <w:numPr>
+          <w:ilvl w:val="0"/>
+          <w:numId w:val="1"/>
+        </w:numPr>
+        <w:shd w:val="clear" w:color="auto" w:fill="006600"/>
+        <w:rPr/>
+      </w:pPr>
+      <w:r>
+        <w:rPr/>
+        <w:t xml:space="preserve">Lesson 7: </w:t>
+      </w:r>
+    </w:p>
+    <w:p>
+      <w:pPr>
+        <w:pStyle w:val="Normal"/>
+        <w:shd w:val="clear" w:color="auto" w:fill="006600"/>
+        <w:rPr/>
+      </w:pPr>
+      <w:r>
+        <w:rPr/>
+        <w:t>Female robot could give the instructions that the male robot now says before the drawn out word. This would be like Lesson 6.   Then there is no need to show the male robot.</w:t>
+      </w:r>
+    </w:p>
+    <w:p>
+      <w:pPr>
+        <w:pStyle w:val="Normal"/>
+        <w:rPr/>
+      </w:pPr>
+      <w:r>
+        <w:rPr>
+          <w:color w:val="006600"/>
+        </w:rPr>
+        <w:t xml:space="preserve">**** I like Terry’s solution to this problem.  We will have the female robot give the general lesson instructions with just the first activity.  However, if a user touches the teacher to hear the instructions for any of the other 19 activities, we will have her give the general instructions before the answer options.   </w:t>
+      </w:r>
+    </w:p>
+    <w:p>
+      <w:pPr>
+        <w:pStyle w:val="Normal"/>
+        <w:rPr>
+          <w:color w:val="000000"/>
           <w:highlight w:val="cyan"/>
         </w:rPr>
+      </w:pPr>
+      <w:r>
+        <w:rPr>
+          <w:color w:val="000000"/>
+          <w:highlight w:val="cyan"/>
+        </w:rPr>
         <w:t>Done</w:t>
       </w:r>
     </w:p>
@@ -438,64 +632,11 @@
           <w:ilvl w:val="0"/>
           <w:numId w:val="1"/>
         </w:numPr>
-        <w:shd w:val="clear" w:color="auto" w:fill="92D050"/>
-        <w:rPr/>
-      </w:pPr>
-      <w:r>
-        <w:rPr/>
-        <w:t xml:space="preserve">Lesson 7: </w:t>
-      </w:r>
-    </w:p>
-    <w:p>
-      <w:pPr>
-        <w:pStyle w:val="Normal"/>
-        <w:shd w:val="clear" w:color="auto" w:fill="92D050"/>
-        <w:rPr/>
-      </w:pPr>
-      <w:r>
-        <w:rPr/>
-        <w:t>Female robot could give the instructions that the male robot now says before the drawn out word. This would be like Lesson 6.   Then there is no need to show the male robot.</w:t>
-      </w:r>
-    </w:p>
-    <w:p>
-      <w:pPr>
-        <w:pStyle w:val="Normal"/>
-        <w:shd w:val="clear" w:color="auto" w:fill="92D050"/>
-        <w:rPr/>
-      </w:pPr>
-      <w:r>
-        <w:rPr/>
-        <w:t>MOB</w:t>
-      </w:r>
-    </w:p>
-    <w:p>
-      <w:pPr>
-        <w:pStyle w:val="NoSpacing"/>
-        <w:rPr/>
-      </w:pPr>
-      <w:r>
-        <w:rPr/>
-      </w:r>
-    </w:p>
-    <w:p>
-      <w:pPr>
-        <w:pStyle w:val="NoSpacing"/>
-        <w:numPr>
-          <w:ilvl w:val="0"/>
-          <w:numId w:val="1"/>
-        </w:numPr>
-        <w:rPr/>
-      </w:pPr>
-      <w:r>
-        <w:rPr/>
-        <w:t xml:space="preserve">Lesson 8 and all similar lesson completion pages:  Add quotation marks to “a.” </w:t>
-      </w:r>
-      <w:r>
-        <w:rPr>
-          <w:rFonts w:eastAsia="Calibri" w:cs="" w:cstheme="minorBidi" w:eastAsiaTheme="minorHAnsi"/>
-          <w:highlight w:val="cyan"/>
-        </w:rPr>
-        <w:t>Done</w:t>
+        <w:rPr/>
+      </w:pPr>
+      <w:r>
+        <w:rPr/>
+        <w:t>Lesson 8 and all similar lesson completion pages:  Add quotation marks to “a.”</w:t>
       </w:r>
     </w:p>
     <w:p>
@@ -555,20 +696,7 @@
       </w:pPr>
       <w:r>
         <w:rPr/>
-        <w:t>Lessons 8-9—</w:t>
-      </w:r>
-      <w:bookmarkStart w:id="0" w:name="_GoBack"/>
-      <w:bookmarkEnd w:id="0"/>
-      <w:r>
-        <w:rPr/>
-        <w:t xml:space="preserve">Instructions should show up under teacher once the sounds have played the first time.  After the first activity, it did not show until I replayed the instructions.  This is true for lessons 8 and 9 but 10-12 showed Instructions. </w:t>
-      </w:r>
-      <w:r>
-        <w:rPr>
-          <w:rFonts w:eastAsia="Calibri" w:cs="" w:cstheme="minorBidi" w:eastAsiaTheme="minorHAnsi"/>
-          <w:highlight w:val="cyan"/>
-        </w:rPr>
-        <w:t>Fixed</w:t>
+        <w:t>Lessons 8-9—Instructions should show up under teacher once the sounds have played the first time.  After the first activity, it did not show until I replayed the instructions.  This is true for lessons 8 and 9 but 10-12 showed Instructions.</w:t>
       </w:r>
     </w:p>
     <w:p>
@@ -595,14 +723,7 @@
       </w:r>
       <w:r>
         <w:rPr/>
-        <w:t xml:space="preserve">” instead.  (Verdana, maybe?) </w:t>
-      </w:r>
-      <w:r>
-        <w:rPr>
-          <w:rFonts w:asciiTheme="minorHAnsi" w:cstheme="minorBidi" w:eastAsiaTheme="minorHAnsi" w:hAnsiTheme="minorHAnsi"/>
-          <w:highlight w:val="cyan"/>
-        </w:rPr>
-        <w:t>It's already Verdana</w:t>
+        <w:t>” instead.  (Verdana, maybe?)</w:t>
       </w:r>
     </w:p>
     <w:p>
@@ -613,7 +734,7 @@
       <w:r>
         <w:rPr/>
         <w:drawing>
-          <wp:inline distT="0" distB="0" distL="0" distR="0">
+          <wp:inline distT="0" distB="3810" distL="0" distR="0">
             <wp:extent cx="940435" cy="453390"/>
             <wp:effectExtent l="0" t="0" r="0" b="0"/>
             <wp:docPr id="6" name="Picture 2" descr=""/>
@@ -737,14 +858,70 @@
       </w:pPr>
       <w:r>
         <w:rPr/>
-        <w:t xml:space="preserve">Patti—I like how 8 and 9 play. </w:t>
-      </w:r>
-      <w:r>
-        <w:rPr>
-          <w:rFonts w:eastAsia="Calibri" w:cs="" w:cstheme="minorBidi" w:eastAsiaTheme="minorHAnsi"/>
+      </w:r>
+    </w:p>
+    <w:p>
+      <w:pPr>
+        <w:pStyle w:val="Normal"/>
+        <w:rPr>
+          <w:color w:val="006600"/>
+        </w:rPr>
+      </w:pPr>
+      <w:r>
+        <w:rPr>
+          <w:color w:val="006600"/>
+        </w:rPr>
+        <w:t xml:space="preserve">**** We will have the female robot give the general lesson instructions with just the first activity.  However, if a user touches the teacher to hear the instructions for any of the other 19 activities, we will have her give the general instructions before the answer options.   </w:t>
+      </w:r>
+    </w:p>
+    <w:p>
+      <w:pPr>
+        <w:pStyle w:val="NoSpacing"/>
+        <w:rPr>
           <w:highlight w:val="cyan"/>
         </w:rPr>
-        <w:t>Switched to full instructions</w:t>
+      </w:pPr>
+      <w:r>
+        <w:rPr>
+          <w:highlight w:val="cyan"/>
+        </w:rPr>
+        <w:t>Done</w:t>
+      </w:r>
+    </w:p>
+    <w:p>
+      <w:pPr>
+        <w:pStyle w:val="NoSpacing"/>
+        <w:rPr/>
+      </w:pPr>
+      <w:r>
+        <w:rPr/>
+      </w:r>
+    </w:p>
+    <w:p>
+      <w:pPr>
+        <w:pStyle w:val="NoSpacing"/>
+        <w:rPr/>
+      </w:pPr>
+      <w:r>
+        <w:rPr/>
+      </w:r>
+    </w:p>
+    <w:p>
+      <w:pPr>
+        <w:pStyle w:val="NoSpacing"/>
+        <w:rPr/>
+      </w:pPr>
+      <w:r>
+        <w:rPr/>
+      </w:r>
+    </w:p>
+    <w:p>
+      <w:pPr>
+        <w:pStyle w:val="NoSpacing"/>
+        <w:rPr/>
+      </w:pPr>
+      <w:r>
+        <w:rPr/>
       </w:r>
     </w:p>
     <w:p>
@@ -778,53 +955,57 @@
       </w:pPr>
       <w:r>
         <w:rPr/>
-        <w:t xml:space="preserve">Patti—I do not agree but up to MOB </w:t>
-      </w:r>
-      <w:r>
-        <w:rPr>
-          <w:rFonts w:eastAsia="Calibri" w:cs="" w:cstheme="minorBidi" w:eastAsiaTheme="minorHAnsi"/>
+      </w:r>
+    </w:p>
+    <w:p>
+      <w:pPr>
+        <w:pStyle w:val="Normal"/>
+        <w:rPr>
+          <w:color w:val="006600"/>
+        </w:rPr>
+      </w:pPr>
+      <w:r>
+        <w:rPr>
+          <w:color w:val="006600"/>
+        </w:rPr>
+        <w:t xml:space="preserve">**** We will have the female robot give the general lesson instructions with just the first activity.  However, if a user touches the teacher to hear the instructions for any of the other 19 activities, we will have her give the general instructions before the answer options.   </w:t>
+      </w:r>
+    </w:p>
+    <w:p>
+      <w:pPr>
+        <w:pStyle w:val="NoSpacing"/>
+        <w:rPr>
           <w:highlight w:val="cyan"/>
         </w:rPr>
-        <w:t>Switched to full instructions</w:t>
-      </w:r>
-    </w:p>
-    <w:p>
-      <w:pPr>
-        <w:pStyle w:val="NoSpacing"/>
-        <w:rPr/>
-      </w:pPr>
-      <w:r>
-        <w:rPr/>
-      </w:r>
-    </w:p>
-    <w:p>
-      <w:pPr>
-        <w:pStyle w:val="NoSpacing"/>
-        <w:rPr/>
-      </w:pPr>
-      <w:r>
-        <w:rPr/>
-      </w:r>
-    </w:p>
-    <w:p>
-      <w:pPr>
-        <w:pStyle w:val="NoSpacing"/>
-        <w:numPr>
-          <w:ilvl w:val="0"/>
-          <w:numId w:val="1"/>
-        </w:numPr>
-        <w:rPr/>
-      </w:pPr>
-      <w:r>
-        <w:rPr/>
-        <w:t xml:space="preserve">Lessons 15-19:  We need to use double quotation marks around the letters in the lesson titles at the top of each screen and on the “Activity Complete” pages. </w:t>
-      </w:r>
-      <w:r>
-        <w:rPr>
-          <w:rFonts w:eastAsia="Calibri" w:cs="" w:cstheme="minorBidi" w:eastAsiaTheme="minorHAnsi"/>
+      </w:pPr>
+      <w:r>
+        <w:rPr>
           <w:highlight w:val="cyan"/>
         </w:rPr>
         <w:t>Done</w:t>
+      </w:r>
+    </w:p>
+    <w:p>
+      <w:pPr>
+        <w:pStyle w:val="NoSpacing"/>
+        <w:rPr/>
+      </w:pPr>
+      <w:r>
+        <w:rPr/>
+      </w:r>
+    </w:p>
+    <w:p>
+      <w:pPr>
+        <w:pStyle w:val="NoSpacing"/>
+        <w:numPr>
+          <w:ilvl w:val="0"/>
+          <w:numId w:val="1"/>
+        </w:numPr>
+        <w:rPr/>
+      </w:pPr>
+      <w:r>
+        <w:rPr/>
+        <w:t>Lessons 15-19:  We need to use double quotation marks around the letters in the lesson titles at the top of each screen and on the “Activity Complete” pages.</w:t>
       </w:r>
     </w:p>
     <w:p>
@@ -903,53 +1084,39 @@
       </w:pPr>
       <w:r>
         <w:rPr/>
-        <w:t xml:space="preserve">After the first activity, Instruction did not show up under female robot after words were pronounced.  It showed up after I played the instructions again.   Lesson 15 was OK. </w:t>
-      </w:r>
-      <w:r>
-        <w:rPr>
-          <w:rFonts w:eastAsia="Calibri" w:cs="" w:cstheme="minorBidi" w:eastAsiaTheme="minorHAnsi"/>
-          <w:highlight w:val="cyan"/>
-        </w:rPr>
-        <w:t>Fixed</w:t>
-      </w:r>
-    </w:p>
-    <w:p>
-      <w:pPr>
-        <w:pStyle w:val="NoSpacing"/>
-        <w:rPr/>
-      </w:pPr>
-      <w:r>
-        <w:rPr/>
-      </w:r>
-    </w:p>
-    <w:p>
-      <w:pPr>
-        <w:pStyle w:val="NoSpacing"/>
-        <w:rPr/>
-      </w:pPr>
-      <w:r>
-        <w:rPr/>
-      </w:r>
-    </w:p>
-    <w:p>
-      <w:pPr>
-        <w:pStyle w:val="NoSpacing"/>
-        <w:numPr>
-          <w:ilvl w:val="0"/>
-          <w:numId w:val="1"/>
-        </w:numPr>
-        <w:rPr/>
-      </w:pPr>
-      <w:r>
-        <w:rPr/>
-        <w:t xml:space="preserve">Lesson 17:  The uppercase “I” should be taller than the lowercase “i.”  ***Same issue in Lessons 37-41: The uppercase “F” should be at least as tall as the lowercase “f.” </w:t>
-      </w:r>
-      <w:r>
-        <w:rPr>
-          <w:rFonts w:asciiTheme="minorHAnsi" w:cstheme="minorBidi" w:eastAsiaTheme="minorHAnsi" w:hAnsiTheme="minorHAnsi"/>
-          <w:highlight w:val="cyan"/>
-        </w:rPr>
-        <w:t>Decreased font size of lowercase letter</w:t>
+        <w:t>After the first activity, Instruction did not show up under female robot after words were pronounced.  It showed up after I played the instructions again.   Lesson 15 was OK.</w:t>
+      </w:r>
+    </w:p>
+    <w:p>
+      <w:pPr>
+        <w:pStyle w:val="NoSpacing"/>
+        <w:rPr/>
+      </w:pPr>
+      <w:r>
+        <w:rPr/>
+      </w:r>
+    </w:p>
+    <w:p>
+      <w:pPr>
+        <w:pStyle w:val="NoSpacing"/>
+        <w:rPr/>
+      </w:pPr>
+      <w:r>
+        <w:rPr/>
+      </w:r>
+    </w:p>
+    <w:p>
+      <w:pPr>
+        <w:pStyle w:val="NoSpacing"/>
+        <w:numPr>
+          <w:ilvl w:val="0"/>
+          <w:numId w:val="1"/>
+        </w:numPr>
+        <w:rPr/>
+      </w:pPr>
+      <w:r>
+        <w:rPr/>
+        <w:t>Lesson 17:  The uppercase “I” should be taller than the lowercase “i.”  ***Same issue in Lessons 37-41: The uppercase “F” should be at least as tall as the lowercase “f.”</w:t>
       </w:r>
     </w:p>
     <w:p>
@@ -960,7 +1127,7 @@
       <w:r>
         <w:rPr/>
         <w:drawing>
-          <wp:inline distT="0" distB="0" distL="0" distR="0">
+          <wp:inline distT="0" distB="0" distL="0" distR="6350">
             <wp:extent cx="603885" cy="537845"/>
             <wp:effectExtent l="0" t="0" r="0" b="0"/>
             <wp:docPr id="8" name="Picture 20" descr=""/>
@@ -1018,14 +1185,7 @@
       </w:pPr>
       <w:r>
         <w:rPr/>
-        <w:t xml:space="preserve">Lesson 20:  Robot is overlapping the letters. </w:t>
-      </w:r>
-      <w:r>
-        <w:rPr>
-          <w:rFonts w:eastAsia="Calibri" w:cs="" w:cstheme="minorBidi" w:eastAsiaTheme="minorHAnsi"/>
-          <w:highlight w:val="cyan"/>
-        </w:rPr>
-        <w:t>Fixed</w:t>
+        <w:t>Lesson 20:  Robot is overlapping the letters.</w:t>
       </w:r>
     </w:p>
     <w:p>
@@ -1105,20 +1265,6 @@
         <w:rPr/>
         <w:t>Lesson 20 and on:  Need to highlight the last robot to speak.</w:t>
       </w:r>
-      <w:r>
-        <w:rPr>
-          <w:rFonts w:asciiTheme="minorHAnsi" w:cstheme="minorBidi" w:eastAsiaTheme="minorHAnsi" w:hAnsiTheme="minorHAnsi"/>
-          <w:highlight w:val="cyan"/>
-        </w:rPr>
-        <w:t xml:space="preserve"> </w:t>
-      </w:r>
-      <w:r>
-        <w:rPr>
-          <w:rFonts w:asciiTheme="minorHAnsi" w:cstheme="minorBidi" w:eastAsiaTheme="minorHAnsi" w:hAnsiTheme="minorHAnsi"/>
-          <w:highlight w:val="cyan"/>
-        </w:rPr>
-        <w:t>I thought we were only highlighting the last robot to speak when both robots speak?</w:t>
-      </w:r>
     </w:p>
     <w:p>
       <w:pPr>
@@ -1151,6 +1297,93 @@
       <w:r>
         <w:rPr/>
         <w:t>Lesson 20, activities 1-15:  Female robot’s instructions say, “Drag the letter to the picture that makes…” but only one picture is shown on the screen.  Are there supposed to be three images shown, or do we need to change the instructions to match what’s on screen?</w:t>
+      </w:r>
+    </w:p>
+    <w:p>
+      <w:pPr>
+        <w:pStyle w:val="NoSpacing"/>
+        <w:rPr/>
+      </w:pPr>
+      <w:r>
+        <w:rPr/>
+      </w:r>
+    </w:p>
+    <w:p>
+      <w:pPr>
+        <w:pStyle w:val="NoSpacing"/>
+        <w:rPr>
+          <w:color w:val="006600"/>
+        </w:rPr>
+      </w:pPr>
+      <w:r>
+        <w:rPr>
+          <w:color w:val="006600"/>
+        </w:rPr>
+        <w:t xml:space="preserve">**** Let’s modify the instructions to say “Drag the letter to the picture that makes the middle sound in _______ . </w:t>
+      </w:r>
+    </w:p>
+    <w:p>
+      <w:pPr>
+        <w:pStyle w:val="NoSpacing"/>
+        <w:rPr>
+          <w:color w:val="006600"/>
+        </w:rPr>
+      </w:pPr>
+      <w:r>
+        <w:rPr>
+          <w:color w:val="006600"/>
+        </w:rPr>
+      </w:r>
+    </w:p>
+    <w:p>
+      <w:pPr>
+        <w:pStyle w:val="NoSpacing"/>
+        <w:rPr>
+          <w:color w:val="006600"/>
+        </w:rPr>
+      </w:pPr>
+      <w:r>
+        <w:rPr>
+          <w:color w:val="006600"/>
+        </w:rPr>
+        <w:t xml:space="preserve">**** I also think the incorrect response should be changed to “________ doesn’t make the ____ sound, so there I no ___ in _________ . </w:t>
+      </w:r>
+    </w:p>
+    <w:p>
+      <w:pPr>
+        <w:pStyle w:val="NoSpacing"/>
+        <w:rPr>
+          <w:color w:val="006600"/>
+        </w:rPr>
+      </w:pPr>
+      <w:r>
+        <w:rPr>
+          <w:color w:val="006600"/>
+        </w:rPr>
+      </w:r>
+    </w:p>
+    <w:p>
+      <w:pPr>
+        <w:pStyle w:val="NoSpacing"/>
+        <w:rPr/>
+      </w:pPr>
+      <w:r>
+        <w:rPr/>
+      </w:r>
+    </w:p>
+    <w:p>
+      <w:pPr>
+        <w:pStyle w:val="NoSpacing"/>
+        <w:numPr>
+          <w:ilvl w:val="0"/>
+          <w:numId w:val="1"/>
+        </w:numPr>
+        <w:shd w:val="clear" w:color="auto" w:fill="92D050"/>
+        <w:rPr/>
+      </w:pPr>
+      <w:r>
+        <w:rPr/>
+        <w:t>Lesson 20, activities 16 – 30:  Three images are shown, but there are no instructions explaining what to do.  The female robot just says “cat, cut, coat” when clicked.  The letter is not dragged in this activity; we are supposed to click on the appropriate image, but that is not explained.</w:t>
       </w:r>
     </w:p>
     <w:p>
@@ -1168,37 +1401,156 @@
     <w:p>
       <w:pPr>
         <w:pStyle w:val="NoSpacing"/>
-        <w:rPr/>
-      </w:pPr>
-      <w:r>
-        <w:rPr/>
-      </w:r>
-    </w:p>
-    <w:p>
-      <w:pPr>
-        <w:pStyle w:val="NoSpacing"/>
-        <w:numPr>
-          <w:ilvl w:val="0"/>
-          <w:numId w:val="1"/>
-        </w:numPr>
-        <w:shd w:val="clear" w:color="auto" w:fill="92D050"/>
-        <w:rPr/>
-      </w:pPr>
-      <w:r>
-        <w:rPr/>
-        <w:t>Lesson 20:  Beginning in activity 16, three images are shown, but there are no instructions explaining what to do.  The female robot just says “cat, cut, coat” when clicked.  The letter is not dragged in this activity; we are supposed to click on the appropriate image, but that is not explained.</w:t>
-      </w:r>
-    </w:p>
-    <w:p>
-      <w:pPr>
-        <w:pStyle w:val="NoSpacing"/>
-        <w:shd w:val="clear" w:color="auto" w:fill="92D050"/>
-        <w:ind w:left="0" w:hanging="0"/>
-        <w:rPr/>
-      </w:pPr>
-      <w:r>
-        <w:rPr/>
-        <w:t>MOB</w:t>
+        <w:rPr>
+          <w:b/>
+          <w:b/>
+        </w:rPr>
+      </w:pPr>
+      <w:r>
+        <w:rPr>
+          <w:b/>
+        </w:rPr>
+      </w:r>
+    </w:p>
+    <w:p>
+      <w:pPr>
+        <w:pStyle w:val="NoSpacing"/>
+        <w:rPr>
+          <w:color w:val="006600"/>
+        </w:rPr>
+      </w:pPr>
+      <w:r>
+        <w:rPr>
+          <w:color w:val="006600"/>
+        </w:rPr>
+        <w:t>**** We need to have Jacqueline record these instructions as well as this correct and incorrect response:</w:t>
+      </w:r>
+    </w:p>
+    <w:p>
+      <w:pPr>
+        <w:pStyle w:val="NoSpacing"/>
+        <w:rPr>
+          <w:color w:val="006600"/>
+        </w:rPr>
+      </w:pPr>
+      <w:r>
+        <w:rPr>
+          <w:color w:val="006600"/>
+        </w:rPr>
+      </w:r>
+    </w:p>
+    <w:p>
+      <w:pPr>
+        <w:pStyle w:val="NoSpacing"/>
+        <w:rPr>
+          <w:color w:val="006600"/>
+        </w:rPr>
+      </w:pPr>
+      <w:r>
+        <w:rPr>
+          <w:color w:val="006600"/>
+        </w:rPr>
+        <w:t>“</w:t>
+      </w:r>
+      <w:r>
+        <w:rPr>
+          <w:color w:val="006600"/>
+        </w:rPr>
+        <w:t xml:space="preserve">Touch the word that makes this letter sound.” </w:t>
+      </w:r>
+    </w:p>
+    <w:p>
+      <w:pPr>
+        <w:pStyle w:val="NoSpacing"/>
+        <w:rPr>
+          <w:color w:val="006600"/>
+        </w:rPr>
+      </w:pPr>
+      <w:r>
+        <w:rPr>
+          <w:color w:val="006600"/>
+        </w:rPr>
+      </w:r>
+    </w:p>
+    <w:p>
+      <w:pPr>
+        <w:pStyle w:val="NoSpacing"/>
+        <w:rPr>
+          <w:color w:val="006600"/>
+        </w:rPr>
+      </w:pPr>
+      <w:r>
+        <w:rPr>
+          <w:color w:val="006600"/>
+        </w:rPr>
+        <w:t>“</w:t>
+      </w:r>
+      <w:r>
+        <w:rPr>
+          <w:color w:val="006600"/>
+        </w:rPr>
+        <w:t>________ makes the ___ sound so ________ has an ___ (a, e, i, o, u) in it.”</w:t>
+      </w:r>
+    </w:p>
+    <w:p>
+      <w:pPr>
+        <w:pStyle w:val="NoSpacing"/>
+        <w:rPr>
+          <w:color w:val="006600"/>
+        </w:rPr>
+      </w:pPr>
+      <w:r>
+        <w:rPr>
+          <w:color w:val="006600"/>
+        </w:rPr>
+      </w:r>
+    </w:p>
+    <w:p>
+      <w:pPr>
+        <w:pStyle w:val="NoSpacing"/>
+        <w:rPr>
+          <w:color w:val="006600"/>
+        </w:rPr>
+      </w:pPr>
+      <w:r>
+        <w:rPr>
+          <w:color w:val="006600"/>
+        </w:rPr>
+        <w:t xml:space="preserve">“ </w:t>
+      </w:r>
+      <w:r>
+        <w:rPr>
+          <w:color w:val="006600"/>
+        </w:rPr>
+        <w:t xml:space="preserve">There is no ___ sound in _________ , so __________ does not have an ___ (a, e, i, o, u) in it.” </w:t>
+      </w:r>
+    </w:p>
+    <w:p>
+      <w:pPr>
+        <w:pStyle w:val="NoSpacing"/>
+        <w:rPr>
+          <w:b/>
+          <w:b/>
+        </w:rPr>
+      </w:pPr>
+      <w:r>
+        <w:rPr>
+          <w:b/>
+        </w:rPr>
+      </w:r>
+    </w:p>
+    <w:p>
+      <w:pPr>
+        <w:pStyle w:val="NoSpacing"/>
+        <w:rPr>
+          <w:b/>
+          <w:b/>
+        </w:rPr>
+      </w:pPr>
+      <w:r>
+        <w:rPr>
+          <w:b/>
+        </w:rPr>
       </w:r>
     </w:p>
     <w:p>
@@ -1228,13 +1580,6 @@
         <w:rPr/>
         <w:t xml:space="preserve">Lesson 20:  Scoring needs to be fixed: </w:t>
       </w:r>
-      <w:r>
-        <w:rPr>
-          <w:rFonts w:eastAsia="Calibri" w:cs="" w:cstheme="minorBidi" w:eastAsiaTheme="minorHAnsi"/>
-          <w:highlight w:val="cyan"/>
-        </w:rPr>
-        <w:t>fixed</w:t>
-      </w:r>
     </w:p>
     <w:p>
       <w:pPr>
@@ -1247,7 +1592,7 @@
       <w:r>
         <w:rPr/>
         <w:drawing>
-          <wp:inline distT="0" distB="0" distL="0" distR="0">
+          <wp:inline distT="0" distB="635" distL="0" distR="1905">
             <wp:extent cx="1731645" cy="552450"/>
             <wp:effectExtent l="0" t="0" r="0" b="0"/>
             <wp:docPr id="10" name="Picture 5" descr=""/>
@@ -1317,61 +1662,103 @@
     <w:p>
       <w:pPr>
         <w:pStyle w:val="NoSpacing"/>
+        <w:rPr/>
+      </w:pPr>
+      <w:r>
+        <w:rPr/>
+      </w:r>
+    </w:p>
+    <w:p>
+      <w:pPr>
+        <w:pStyle w:val="NoSpacing"/>
+        <w:rPr>
+          <w:color w:val="006600"/>
+        </w:rPr>
+      </w:pPr>
+      <w:r>
+        <w:rPr>
+          <w:color w:val="006600"/>
+        </w:rPr>
+        <w:t xml:space="preserve">**** I guess we should replace “Correct” with “Yes” but I don’t think this is a big deal.  All preschoolers understand “yes”, but some might not understand “correct”, but they will hear the applause either way, so I think both will work.   </w:t>
+      </w:r>
+    </w:p>
+    <w:p>
+      <w:pPr>
+        <w:pStyle w:val="NoSpacing"/>
+        <w:rPr/>
+      </w:pPr>
+      <w:r>
+        <w:rPr/>
+      </w:r>
+    </w:p>
+    <w:p>
+      <w:pPr>
+        <w:pStyle w:val="NoSpacing"/>
+        <w:rPr/>
+      </w:pPr>
+      <w:r>
+        <w:rPr/>
+      </w:r>
+    </w:p>
+    <w:p>
+      <w:pPr>
+        <w:pStyle w:val="NoSpacing"/>
+        <w:numPr>
+          <w:ilvl w:val="0"/>
+          <w:numId w:val="1"/>
+        </w:numPr>
+        <w:rPr/>
+      </w:pPr>
+      <w:r>
+        <w:rPr/>
+        <w:t>Lessons 21, 26, 30 (and all similar lessons):  This lesson has two screens before the activities begin.  In an earlier lesson with two screens, the second screen automatically appears once the audio for the first screen is done.  In these later lessons this doesn’t happen, and there is no audio saying “Touch the green arrow to continue the lesson.”  Remove the green arrow from the first screen and have the lesson continue from the first screen to the second automatically.</w:t>
+      </w:r>
+    </w:p>
+    <w:p>
+      <w:pPr>
+        <w:pStyle w:val="NoSpacing"/>
+        <w:rPr/>
+      </w:pPr>
+      <w:r>
+        <w:rPr/>
+      </w:r>
+    </w:p>
+    <w:p>
+      <w:pPr>
+        <w:pStyle w:val="NoSpacing"/>
+        <w:numPr>
+          <w:ilvl w:val="0"/>
+          <w:numId w:val="1"/>
+        </w:numPr>
         <w:shd w:val="clear" w:color="auto" w:fill="92D050"/>
         <w:rPr/>
       </w:pPr>
       <w:r>
         <w:rPr/>
-        <w:t>MOB</w:t>
-      </w:r>
-    </w:p>
-    <w:p>
-      <w:pPr>
-        <w:pStyle w:val="NoSpacing"/>
-        <w:numPr>
-          <w:ilvl w:val="0"/>
-          <w:numId w:val="1"/>
-        </w:numPr>
-        <w:rPr/>
-      </w:pPr>
-      <w:r>
-        <w:rPr/>
-        <w:t>Lessons 21, 26, 30 (and all similar lessons):  This lesson has two screens before the activities begin.  In an earlier lesson with two screens, the second screen automatically appears once the audio for the first screen is done.  In these later lessons this doesn’t happen, and there is no audio saying “Touch the green arrow to continue the lesson.”  Remove the green arrow from the first screen and have the lesson continue from the first screen to the second automatically.</w:t>
-      </w:r>
-    </w:p>
-    <w:p>
-      <w:pPr>
-        <w:pStyle w:val="NoSpacing"/>
-        <w:rPr/>
-      </w:pPr>
-      <w:r>
-        <w:rPr/>
-      </w:r>
-    </w:p>
-    <w:p>
-      <w:pPr>
-        <w:pStyle w:val="NoSpacing"/>
-        <w:numPr>
-          <w:ilvl w:val="0"/>
-          <w:numId w:val="1"/>
-        </w:numPr>
-        <w:shd w:val="clear" w:color="auto" w:fill="92D050"/>
-        <w:rPr/>
-      </w:pPr>
-      <w:r>
-        <w:rPr/>
         <w:t>Lesson 21 (and all similar lessons):  The instructions say, “The letter ‘B’ looks like this,” and we show “Bb” at the top of the screen.  Then the instructions say, “When we read the letters ‘ba’ they tell us…” but the letters at the top of the screen are still “Bb.”  This is confusing.  When that second line of audio begins, can we change the letters to the letter combination that is being focused on?  We show the letters being focused on in the green arrows, so that also seems to conflict with the letters shown at the top of the screen (see below, right).</w:t>
       </w:r>
     </w:p>
     <w:p>
       <w:pPr>
         <w:pStyle w:val="NoSpacing"/>
-        <w:shd w:val="clear" w:color="auto" w:fill="92D050"/>
-        <w:rPr/>
-      </w:pPr>
-      <w:r>
-        <w:rPr/>
-        <w:t>MOB</w:t>
+        <w:rPr/>
+      </w:pPr>
+      <w:r>
+        <w:rPr/>
+      </w:r>
+    </w:p>
+    <w:p>
+      <w:pPr>
+        <w:pStyle w:val="NoSpacing"/>
+        <w:rPr>
+          <w:color w:val="006600"/>
+        </w:rPr>
+      </w:pPr>
+      <w:r>
+        <w:rPr>
+          <w:color w:val="006600"/>
+        </w:rPr>
+        <w:t xml:space="preserve">**** Yes, in the second part of the Lesson, we should show the letters “ba” on the screen.   </w:t>
       </w:r>
     </w:p>
     <w:p>
@@ -1427,7 +1814,7 @@
       <w:r>
         <w:rPr/>
         <w:drawing>
-          <wp:inline distT="0" distB="0" distL="0" distR="0">
+          <wp:inline distT="0" distB="3175" distL="0" distR="635">
             <wp:extent cx="1924050" cy="1731010"/>
             <wp:effectExtent l="0" t="0" r="0" b="0"/>
             <wp:docPr id="12" name="Picture 15" descr=""/>
@@ -1500,14 +1887,7 @@
       </w:r>
       <w:r>
         <w:rPr/>
-        <w:t xml:space="preserve"> sound in ___.”  ***Same issue in lesson 26, act. 3. </w:t>
-      </w:r>
-      <w:r>
-        <w:rPr>
-          <w:rFonts w:asciiTheme="minorHAnsi" w:cstheme="minorBidi" w:eastAsiaTheme="minorHAnsi" w:hAnsiTheme="minorHAnsi"/>
-          <w:highlight w:val="cyan"/>
-        </w:rPr>
-        <w:t>The “bah” audio file needed to be rerecorded, so it's missing</w:t>
+        <w:t xml:space="preserve"> sound in ___.”  ***Same issue in lesson 26, act. 3.</w:t>
       </w:r>
     </w:p>
     <w:p>
@@ -1532,13 +1912,6 @@
         <w:rPr/>
         <w:t xml:space="preserve">Lesson 21 and on:  When I click and drag the letters at the top of the page, the whole white box around the letters moves.  Is that supposed to happen, or do we just want the letters to move?  And when I drag the letters I get the “No” symbol (circle w/ a line through it).  </w:t>
       </w:r>
-      <w:r>
-        <w:rPr>
-          <w:rFonts w:asciiTheme="minorHAnsi" w:cstheme="minorBidi" w:eastAsiaTheme="minorHAnsi" w:hAnsiTheme="minorHAnsi"/>
-          <w:highlight w:val="cyan"/>
-        </w:rPr>
-        <w:t>I can't easily change how the browser renders dragging elements, but I decreased the letter box's size, so there will be less white when dragging</w:t>
-      </w:r>
     </w:p>
     <w:p>
       <w:pPr>
@@ -1582,7 +1955,7 @@
       <w:r>
         <w:rPr/>
         <w:drawing>
-          <wp:inline distT="0" distB="0" distL="0" distR="0">
+          <wp:inline distT="0" distB="6350" distL="0" distR="0">
             <wp:extent cx="1354455" cy="1117600"/>
             <wp:effectExtent l="0" t="0" r="0" b="0"/>
             <wp:docPr id="13" name="Picture 6" descr=""/>
@@ -1626,7 +1999,7 @@
       <w:r>
         <w:rPr/>
         <w:drawing>
-          <wp:inline distT="0" distB="0" distL="0" distR="0">
+          <wp:inline distT="0" distB="2540" distL="0" distR="0">
             <wp:extent cx="1371600" cy="1045210"/>
             <wp:effectExtent l="0" t="0" r="0" b="0"/>
             <wp:docPr id="14" name="Picture 19" descr=""/>
@@ -1704,14 +2077,7 @@
       </w:pPr>
       <w:r>
         <w:rPr/>
-        <w:t xml:space="preserve">Patti—yes </w:t>
-      </w:r>
-      <w:r>
-        <w:rPr>
-          <w:rFonts w:asciiTheme="minorHAnsi" w:cstheme="minorBidi" w:eastAsiaTheme="minorHAnsi" w:hAnsiTheme="minorHAnsi"/>
-          <w:highlight w:val="cyan"/>
-        </w:rPr>
-        <w:t>Done</w:t>
+        <w:t>Patti--yes</w:t>
       </w:r>
     </w:p>
     <w:p>
@@ -1745,7 +2111,7 @@
       <w:r>
         <w:rPr/>
         <w:drawing>
-          <wp:inline distT="0" distB="0" distL="0" distR="0">
+          <wp:inline distT="0" distB="0" distL="0" distR="6350">
             <wp:extent cx="3347085" cy="1913255"/>
             <wp:effectExtent l="0" t="0" r="0" b="0"/>
             <wp:docPr id="15" name="Picture 8" descr=""/>
@@ -1819,13 +2185,6 @@
         <w:rPr/>
         <w:t xml:space="preserve">Lesson 27:  answer choices are overlapping the audio icon.  </w:t>
       </w:r>
-      <w:r>
-        <w:rPr>
-          <w:rFonts w:asciiTheme="minorHAnsi" w:cstheme="minorBidi" w:eastAsiaTheme="minorHAnsi" w:hAnsiTheme="minorHAnsi"/>
-          <w:highlight w:val="cyan"/>
-        </w:rPr>
-        <w:t>Moved choices down</w:t>
-      </w:r>
     </w:p>
     <w:p>
       <w:pPr>
@@ -1838,7 +2197,7 @@
       <w:r>
         <w:rPr/>
         <w:drawing>
-          <wp:inline distT="0" distB="0" distL="0" distR="0">
+          <wp:inline distT="0" distB="3810" distL="0" distR="0">
             <wp:extent cx="2993390" cy="1901825"/>
             <wp:effectExtent l="0" t="0" r="0" b="0"/>
             <wp:docPr id="16" name="Picture 9" descr=""/>
@@ -1928,14 +2287,7 @@
       </w:pPr>
       <w:r>
         <w:rPr/>
-        <w:t xml:space="preserve">Lesson 28, Act. 2:  missing graphic and audio. </w:t>
-      </w:r>
-      <w:r>
-        <w:rPr>
-          <w:rFonts w:asciiTheme="minorHAnsi" w:cstheme="minorBidi" w:eastAsiaTheme="minorHAnsi" w:hAnsiTheme="minorHAnsi"/>
-          <w:highlight w:val="cyan"/>
-        </w:rPr>
-        <w:t>Fixed</w:t>
+        <w:t>Lesson 28, Act. 2:  missing graphic and audio.</w:t>
       </w:r>
     </w:p>
     <w:p>
@@ -1949,7 +2301,7 @@
       <w:r>
         <w:rPr/>
         <w:drawing>
-          <wp:inline distT="0" distB="0" distL="0" distR="0">
+          <wp:inline distT="0" distB="4445" distL="0" distR="0">
             <wp:extent cx="3302000" cy="1138555"/>
             <wp:effectExtent l="0" t="0" r="0" b="0"/>
             <wp:docPr id="17" name="Picture 11" descr=""/>
@@ -2007,14 +2359,7 @@
       </w:pPr>
       <w:r>
         <w:rPr/>
-        <w:t xml:space="preserve">Lesson 28, Act. 7:  This one is too hard.  “Collar” and “call” make the same sound.  We need to replace “call” with something else.  Let’s try “cut.” </w:t>
-      </w:r>
-      <w:r>
-        <w:rPr>
-          <w:rFonts w:asciiTheme="minorHAnsi" w:cstheme="minorBidi" w:eastAsiaTheme="minorHAnsi" w:hAnsiTheme="minorHAnsi"/>
-          <w:highlight w:val="cyan"/>
-        </w:rPr>
-        <w:t>Done</w:t>
+        <w:t>Lesson 28, Act. 7:  This one is too hard.  “Collar” and “call” make the same sound.  We need to replace “call” with something else.  Let’s try “cut.”</w:t>
       </w:r>
     </w:p>
     <w:p>
@@ -2028,7 +2373,7 @@
       <w:r>
         <w:rPr/>
         <w:drawing>
-          <wp:inline distT="0" distB="0" distL="0" distR="0">
+          <wp:inline distT="0" distB="0" distL="0" distR="1270">
             <wp:extent cx="1561465" cy="1148715"/>
             <wp:effectExtent l="0" t="0" r="0" b="0"/>
             <wp:docPr id="18" name="Picture 12" descr=""/>
@@ -2091,19 +2436,15 @@
           <w:ilvl w:val="0"/>
           <w:numId w:val="1"/>
         </w:numPr>
-        <w:rPr/>
+        <w:rPr>
+          <w:b/>
+          <w:b/>
+        </w:rPr>
       </w:pPr>
       <w:r>
         <w:rPr/>
         <w:t xml:space="preserve">Lesson 30:  Lesson title in bottom right corner is overlapping the audio icon. </w:t>
       </w:r>
-      <w:r>
-        <w:rPr>
-          <w:rFonts w:asciiTheme="minorHAnsi" w:cstheme="minorBidi" w:eastAsiaTheme="minorHAnsi" w:hAnsiTheme="minorHAnsi"/>
-          <w:highlight w:val="cyan"/>
-        </w:rPr>
-        <w:t>Fixed</w:t>
-      </w:r>
     </w:p>
     <w:p>
       <w:pPr>
@@ -2116,7 +2457,7 @@
       <w:r>
         <w:rPr/>
         <w:drawing>
-          <wp:inline distT="0" distB="0" distL="0" distR="0">
+          <wp:inline distT="0" distB="635" distL="0" distR="0">
             <wp:extent cx="2562225" cy="1047115"/>
             <wp:effectExtent l="0" t="0" r="0" b="0"/>
             <wp:docPr id="19" name="Picture 13" descr=""/>
@@ -2193,14 +2534,7 @@
       </w:pPr>
       <w:r>
         <w:rPr/>
-        <w:t xml:space="preserve">Lesson 30, but probably an issue in all lessons (I didn’t get a “try again” arrow until this one):  The arrow is overlapping the score. </w:t>
-      </w:r>
-      <w:r>
-        <w:rPr>
-          <w:rFonts w:asciiTheme="minorHAnsi" w:cstheme="minorBidi" w:eastAsiaTheme="minorHAnsi" w:hAnsiTheme="minorHAnsi"/>
-          <w:highlight w:val="cyan"/>
-        </w:rPr>
-        <w:t>Moved arrow down</w:t>
+        <w:t>Lesson 30, but probably an issue in all lessons (I didn’t get a “try again” arrow until this one):  The arrow is overlapping the score.</w:t>
       </w:r>
     </w:p>
     <w:p>
@@ -2384,7 +2718,7 @@
       <w:r>
         <w:rPr/>
         <w:drawing>
-          <wp:inline distT="0" distB="0" distL="0" distR="0">
+          <wp:inline distT="0" distB="6350" distL="0" distR="0">
             <wp:extent cx="2173605" cy="850900"/>
             <wp:effectExtent l="0" t="0" r="0" b="0"/>
             <wp:docPr id="21" name="Picture 21" descr=""/>
@@ -2473,7 +2807,7 @@
       <w:r>
         <w:rPr/>
         <w:drawing>
-          <wp:inline distT="0" distB="0" distL="0" distR="0">
+          <wp:inline distT="0" distB="0" distL="0" distR="2540">
             <wp:extent cx="2950210" cy="979170"/>
             <wp:effectExtent l="0" t="0" r="0" b="0"/>
             <wp:docPr id="22" name="Picture 22" descr=""/>
@@ -2790,7 +3124,7 @@
       <w:r>
         <w:rPr/>
         <w:drawing>
-          <wp:inline distT="0" distB="0" distL="0" distR="0">
+          <wp:inline distT="0" distB="0" distL="0" distR="7620">
             <wp:extent cx="2411730" cy="1794510"/>
             <wp:effectExtent l="0" t="0" r="0" b="0"/>
             <wp:docPr id="26" name="Picture 25" descr=""/>
@@ -3005,7 +3339,13 @@
       </w:pPr>
       <w:r>
         <w:rPr/>
-        <w:t>Need new audio recorded for lessons 15-19:  “This is not the letter [a,e,i,o,u]”</w:t>
+        <w:t xml:space="preserve">Need new audio recorded for lessons 15-19:  “This is not the letter [a,e,i,o,u]”  </w:t>
+      </w:r>
+      <w:r>
+        <w:rPr>
+          <w:color w:val="C00000"/>
+        </w:rPr>
+        <w:t>**** I agree</w:t>
       </w:r>
     </w:p>
     <w:p>
@@ -3216,6 +3556,29 @@
           <w:b/>
         </w:rPr>
         <w:t>To be added if Michael agrees:</w:t>
+      </w:r>
+    </w:p>
+    <w:p>
+      <w:pPr>
+        <w:pStyle w:val="NoSpacing"/>
+        <w:rPr/>
+      </w:pPr>
+      <w:r>
+        <w:rPr/>
+      </w:r>
+    </w:p>
+    <w:p>
+      <w:pPr>
+        <w:pStyle w:val="NoSpacing"/>
+        <w:rPr>
+          <w:color w:val="006600"/>
+        </w:rPr>
+      </w:pPr>
+      <w:r>
+        <w:rPr>
+          <w:color w:val="006600"/>
+        </w:rPr>
+        <w:t>**** Yes, I agree that we should add “all” of these edits.</w:t>
       </w:r>
     </w:p>
     <w:p>
@@ -3835,6 +4198,7 @@
     <w:rPrDefault>
       <w:rPr>
         <w:rFonts w:ascii="Calibri" w:hAnsi="Calibri" w:eastAsia="Calibri" w:cs="" w:asciiTheme="minorHAnsi" w:cstheme="minorBidi" w:eastAsiaTheme="minorHAnsi" w:hAnsiTheme="minorHAnsi"/>
+        <w:sz w:val="22"/>
         <w:szCs w:val="22"/>
         <w:lang w:val="en-US" w:eastAsia="en-US" w:bidi="ar-SA"/>
       </w:rPr>
@@ -3845,144 +4209,378 @@
       </w:pPr>
     </w:pPrDefault>
   </w:docDefaults>
-  <w:latentStyles w:defLockedState="0" w:defUIPriority="99" w:defSemiHidden="1" w:defUnhideWhenUsed="1" w:defQFormat="0" w:count="267">
-    <w:lsdException w:name="Normal" w:uiPriority="0" w:semiHidden="0" w:unhideWhenUsed="0" w:qFormat="1"/>
-    <w:lsdException w:name="heading 1" w:uiPriority="9" w:semiHidden="0" w:unhideWhenUsed="0" w:qFormat="1"/>
-    <w:lsdException w:name="heading 2" w:uiPriority="9" w:qFormat="1"/>
-    <w:lsdException w:name="heading 3" w:uiPriority="9" w:qFormat="1"/>
-    <w:lsdException w:name="heading 4" w:uiPriority="9" w:qFormat="1"/>
-    <w:lsdException w:name="heading 5" w:uiPriority="9" w:qFormat="1"/>
-    <w:lsdException w:name="heading 6" w:uiPriority="9" w:qFormat="1"/>
-    <w:lsdException w:name="heading 7" w:uiPriority="9" w:qFormat="1"/>
-    <w:lsdException w:name="heading 8" w:uiPriority="9" w:qFormat="1"/>
-    <w:lsdException w:name="heading 9" w:uiPriority="9" w:qFormat="1"/>
-    <w:lsdException w:name="toc 1" w:uiPriority="39"/>
-    <w:lsdException w:name="toc 2" w:uiPriority="39"/>
-    <w:lsdException w:name="toc 3" w:uiPriority="39"/>
-    <w:lsdException w:name="toc 4" w:uiPriority="39"/>
-    <w:lsdException w:name="toc 5" w:uiPriority="39"/>
-    <w:lsdException w:name="toc 6" w:uiPriority="39"/>
-    <w:lsdException w:name="toc 7" w:uiPriority="39"/>
-    <w:lsdException w:name="toc 8" w:uiPriority="39"/>
-    <w:lsdException w:name="toc 9" w:uiPriority="39"/>
-    <w:lsdException w:name="caption" w:uiPriority="35" w:qFormat="1"/>
-    <w:lsdException w:name="Title" w:uiPriority="10" w:semiHidden="0" w:unhideWhenUsed="0" w:qFormat="1"/>
-    <w:lsdException w:name="Default Paragraph Font" w:uiPriority="1"/>
-    <w:lsdException w:name="Subtitle" w:uiPriority="11" w:semiHidden="0" w:unhideWhenUsed="0" w:qFormat="1"/>
-    <w:lsdException w:name="Strong" w:uiPriority="22" w:semiHidden="0" w:unhideWhenUsed="0" w:qFormat="1"/>
-    <w:lsdException w:name="Emphasis" w:uiPriority="20" w:semiHidden="0" w:unhideWhenUsed="0" w:qFormat="1"/>
-    <w:lsdException w:name="Table Grid" w:uiPriority="59" w:semiHidden="0" w:unhideWhenUsed="0"/>
-    <w:lsdException w:name="Placeholder Text" w:unhideWhenUsed="0"/>
-    <w:lsdException w:name="No Spacing" w:uiPriority="1" w:semiHidden="0" w:unhideWhenUsed="0" w:qFormat="1"/>
-    <w:lsdException w:name="Light Shading" w:uiPriority="60" w:semiHidden="0" w:unhideWhenUsed="0"/>
-    <w:lsdException w:name="Light List" w:uiPriority="61" w:semiHidden="0" w:unhideWhenUsed="0"/>
-    <w:lsdException w:name="Light Grid" w:uiPriority="62" w:semiHidden="0" w:unhideWhenUsed="0"/>
-    <w:lsdException w:name="Medium Shading 1" w:uiPriority="63" w:semiHidden="0" w:unhideWhenUsed="0"/>
-    <w:lsdException w:name="Medium Shading 2" w:uiPriority="64" w:semiHidden="0" w:unhideWhenUsed="0"/>
-    <w:lsdException w:name="Medium List 1" w:uiPriority="65" w:semiHidden="0" w:unhideWhenUsed="0"/>
-    <w:lsdException w:name="Medium List 2" w:uiPriority="66" w:semiHidden="0" w:unhideWhenUsed="0"/>
-    <w:lsdException w:name="Medium Grid 1" w:uiPriority="67" w:semiHidden="0" w:unhideWhenUsed="0"/>
-    <w:lsdException w:name="Medium Grid 2" w:uiPriority="68" w:semiHidden="0" w:unhideWhenUsed="0"/>
-    <w:lsdException w:name="Medium Grid 3" w:uiPriority="69" w:semiHidden="0" w:unhideWhenUsed="0"/>
-    <w:lsdException w:name="Dark List" w:uiPriority="70" w:semiHidden="0" w:unhideWhenUsed="0"/>
-    <w:lsdException w:name="Colorful Shading" w:uiPriority="71" w:semiHidden="0" w:unhideWhenUsed="0"/>
-    <w:lsdException w:name="Colorful List" w:uiPriority="72" w:semiHidden="0" w:unhideWhenUsed="0"/>
-    <w:lsdException w:name="Colorful Grid" w:uiPriority="73" w:semiHidden="0" w:unhideWhenUsed="0"/>
-    <w:lsdException w:name="Light Shading Accent 1" w:uiPriority="60" w:semiHidden="0" w:unhideWhenUsed="0"/>
-    <w:lsdException w:name="Light List Accent 1" w:uiPriority="61" w:semiHidden="0" w:unhideWhenUsed="0"/>
-    <w:lsdException w:name="Light Grid Accent 1" w:uiPriority="62" w:semiHidden="0" w:unhideWhenUsed="0"/>
-    <w:lsdException w:name="Medium Shading 1 Accent 1" w:uiPriority="63" w:semiHidden="0" w:unhideWhenUsed="0"/>
-    <w:lsdException w:name="Medium Shading 2 Accent 1" w:uiPriority="64" w:semiHidden="0" w:unhideWhenUsed="0"/>
-    <w:lsdException w:name="Medium List 1 Accent 1" w:uiPriority="65" w:semiHidden="0" w:unhideWhenUsed="0"/>
-    <w:lsdException w:name="Revision" w:unhideWhenUsed="0"/>
-    <w:lsdException w:name="List Paragraph" w:uiPriority="34" w:semiHidden="0" w:unhideWhenUsed="0" w:qFormat="1"/>
-    <w:lsdException w:name="Quote" w:uiPriority="29" w:semiHidden="0" w:unhideWhenUsed="0" w:qFormat="1"/>
-    <w:lsdException w:name="Intense Quote" w:uiPriority="30" w:semiHidden="0" w:unhideWhenUsed="0" w:qFormat="1"/>
-    <w:lsdException w:name="Medium List 2 Accent 1" w:uiPriority="66" w:semiHidden="0" w:unhideWhenUsed="0"/>
-    <w:lsdException w:name="Medium Grid 1 Accent 1" w:uiPriority="67" w:semiHidden="0" w:unhideWhenUsed="0"/>
-    <w:lsdException w:name="Medium Grid 2 Accent 1" w:uiPriority="68" w:semiHidden="0" w:unhideWhenUsed="0"/>
-    <w:lsdException w:name="Medium Grid 3 Accent 1" w:uiPriority="69" w:semiHidden="0" w:unhideWhenUsed="0"/>
-    <w:lsdException w:name="Dark List Accent 1" w:uiPriority="70" w:semiHidden="0" w:unhideWhenUsed="0"/>
-    <w:lsdException w:name="Colorful Shading Accent 1" w:uiPriority="71" w:semiHidden="0" w:unhideWhenUsed="0"/>
-    <w:lsdException w:name="Colorful List Accent 1" w:uiPriority="72" w:semiHidden="0" w:unhideWhenUsed="0"/>
-    <w:lsdException w:name="Colorful Grid Accent 1" w:uiPriority="73" w:semiHidden="0" w:unhideWhenUsed="0"/>
-    <w:lsdException w:name="Light Shading Accent 2" w:uiPriority="60" w:semiHidden="0" w:unhideWhenUsed="0"/>
-    <w:lsdException w:name="Light List Accent 2" w:uiPriority="61" w:semiHidden="0" w:unhideWhenUsed="0"/>
-    <w:lsdException w:name="Light Grid Accent 2" w:uiPriority="62" w:semiHidden="0" w:unhideWhenUsed="0"/>
-    <w:lsdException w:name="Medium Shading 1 Accent 2" w:uiPriority="63" w:semiHidden="0" w:unhideWhenUsed="0"/>
-    <w:lsdException w:name="Medium Shading 2 Accent 2" w:uiPriority="64" w:semiHidden="0" w:unhideWhenUsed="0"/>
-    <w:lsdException w:name="Medium List 1 Accent 2" w:uiPriority="65" w:semiHidden="0" w:unhideWhenUsed="0"/>
-    <w:lsdException w:name="Medium List 2 Accent 2" w:uiPriority="66" w:semiHidden="0" w:unhideWhenUsed="0"/>
-    <w:lsdException w:name="Medium Grid 1 Accent 2" w:uiPriority="67" w:semiHidden="0" w:unhideWhenUsed="0"/>
-    <w:lsdException w:name="Medium Grid 2 Accent 2" w:uiPriority="68" w:semiHidden="0" w:unhideWhenUsed="0"/>
-    <w:lsdException w:name="Medium Grid 3 Accent 2" w:uiPriority="69" w:semiHidden="0" w:unhideWhenUsed="0"/>
-    <w:lsdException w:name="Dark List Accent 2" w:uiPriority="70" w:semiHidden="0" w:unhideWhenUsed="0"/>
-    <w:lsdException w:name="Colorful Shading Accent 2" w:uiPriority="71" w:semiHidden="0" w:unhideWhenUsed="0"/>
-    <w:lsdException w:name="Colorful List Accent 2" w:uiPriority="72" w:semiHidden="0" w:unhideWhenUsed="0"/>
-    <w:lsdException w:name="Colorful Grid Accent 2" w:uiPriority="73" w:semiHidden="0" w:unhideWhenUsed="0"/>
-    <w:lsdException w:name="Light Shading Accent 3" w:uiPriority="60" w:semiHidden="0" w:unhideWhenUsed="0"/>
-    <w:lsdException w:name="Light List Accent 3" w:uiPriority="61" w:semiHidden="0" w:unhideWhenUsed="0"/>
-    <w:lsdException w:name="Light Grid Accent 3" w:uiPriority="62" w:semiHidden="0" w:unhideWhenUsed="0"/>
-    <w:lsdException w:name="Medium Shading 1 Accent 3" w:uiPriority="63" w:semiHidden="0" w:unhideWhenUsed="0"/>
-    <w:lsdException w:name="Medium Shading 2 Accent 3" w:uiPriority="64" w:semiHidden="0" w:unhideWhenUsed="0"/>
-    <w:lsdException w:name="Medium List 1 Accent 3" w:uiPriority="65" w:semiHidden="0" w:unhideWhenUsed="0"/>
-    <w:lsdException w:name="Medium List 2 Accent 3" w:uiPriority="66" w:semiHidden="0" w:unhideWhenUsed="0"/>
-    <w:lsdException w:name="Medium Grid 1 Accent 3" w:uiPriority="67" w:semiHidden="0" w:unhideWhenUsed="0"/>
-    <w:lsdException w:name="Medium Grid 2 Accent 3" w:uiPriority="68" w:semiHidden="0" w:unhideWhenUsed="0"/>
-    <w:lsdException w:name="Medium Grid 3 Accent 3" w:uiPriority="69" w:semiHidden="0" w:unhideWhenUsed="0"/>
-    <w:lsdException w:name="Dark List Accent 3" w:uiPriority="70" w:semiHidden="0" w:unhideWhenUsed="0"/>
-    <w:lsdException w:name="Colorful Shading Accent 3" w:uiPriority="71" w:semiHidden="0" w:unhideWhenUsed="0"/>
-    <w:lsdException w:name="Colorful List Accent 3" w:uiPriority="72" w:semiHidden="0" w:unhideWhenUsed="0"/>
-    <w:lsdException w:name="Colorful Grid Accent 3" w:uiPriority="73" w:semiHidden="0" w:unhideWhenUsed="0"/>
-    <w:lsdException w:name="Light Shading Accent 4" w:uiPriority="60" w:semiHidden="0" w:unhideWhenUsed="0"/>
-    <w:lsdException w:name="Light List Accent 4" w:uiPriority="61" w:semiHidden="0" w:unhideWhenUsed="0"/>
-    <w:lsdException w:name="Light Grid Accent 4" w:uiPriority="62" w:semiHidden="0" w:unhideWhenUsed="0"/>
-    <w:lsdException w:name="Medium Shading 1 Accent 4" w:uiPriority="63" w:semiHidden="0" w:unhideWhenUsed="0"/>
-    <w:lsdException w:name="Medium Shading 2 Accent 4" w:uiPriority="64" w:semiHidden="0" w:unhideWhenUsed="0"/>
-    <w:lsdException w:name="Medium List 1 Accent 4" w:uiPriority="65" w:semiHidden="0" w:unhideWhenUsed="0"/>
-    <w:lsdException w:name="Medium List 2 Accent 4" w:uiPriority="66" w:semiHidden="0" w:unhideWhenUsed="0"/>
-    <w:lsdException w:name="Medium Grid 1 Accent 4" w:uiPriority="67" w:semiHidden="0" w:unhideWhenUsed="0"/>
-    <w:lsdException w:name="Medium Grid 2 Accent 4" w:uiPriority="68" w:semiHidden="0" w:unhideWhenUsed="0"/>
-    <w:lsdException w:name="Medium Grid 3 Accent 4" w:uiPriority="69" w:semiHidden="0" w:unhideWhenUsed="0"/>
-    <w:lsdException w:name="Dark List Accent 4" w:uiPriority="70" w:semiHidden="0" w:unhideWhenUsed="0"/>
-    <w:lsdException w:name="Colorful Shading Accent 4" w:uiPriority="71" w:semiHidden="0" w:unhideWhenUsed="0"/>
-    <w:lsdException w:name="Colorful List Accent 4" w:uiPriority="72" w:semiHidden="0" w:unhideWhenUsed="0"/>
-    <w:lsdException w:name="Colorful Grid Accent 4" w:uiPriority="73" w:semiHidden="0" w:unhideWhenUsed="0"/>
-    <w:lsdException w:name="Light Shading Accent 5" w:uiPriority="60" w:semiHidden="0" w:unhideWhenUsed="0"/>
-    <w:lsdException w:name="Light List Accent 5" w:uiPriority="61" w:semiHidden="0" w:unhideWhenUsed="0"/>
-    <w:lsdException w:name="Light Grid Accent 5" w:uiPriority="62" w:semiHidden="0" w:unhideWhenUsed="0"/>
-    <w:lsdException w:name="Medium Shading 1 Accent 5" w:uiPriority="63" w:semiHidden="0" w:unhideWhenUsed="0"/>
-    <w:lsdException w:name="Medium Shading 2 Accent 5" w:uiPriority="64" w:semiHidden="0" w:unhideWhenUsed="0"/>
-    <w:lsdException w:name="Medium List 1 Accent 5" w:uiPriority="65" w:semiHidden="0" w:unhideWhenUsed="0"/>
-    <w:lsdException w:name="Medium List 2 Accent 5" w:uiPriority="66" w:semiHidden="0" w:unhideWhenUsed="0"/>
-    <w:lsdException w:name="Medium Grid 1 Accent 5" w:uiPriority="67" w:semiHidden="0" w:unhideWhenUsed="0"/>
-    <w:lsdException w:name="Medium Grid 2 Accent 5" w:uiPriority="68" w:semiHidden="0" w:unhideWhenUsed="0"/>
-    <w:lsdException w:name="Medium Grid 3 Accent 5" w:uiPriority="69" w:semiHidden="0" w:unhideWhenUsed="0"/>
-    <w:lsdException w:name="Dark List Accent 5" w:uiPriority="70" w:semiHidden="0" w:unhideWhenUsed="0"/>
-    <w:lsdException w:name="Colorful Shading Accent 5" w:uiPriority="71" w:semiHidden="0" w:unhideWhenUsed="0"/>
-    <w:lsdException w:name="Colorful List Accent 5" w:uiPriority="72" w:semiHidden="0" w:unhideWhenUsed="0"/>
-    <w:lsdException w:name="Colorful Grid Accent 5" w:uiPriority="73" w:semiHidden="0" w:unhideWhenUsed="0"/>
-    <w:lsdException w:name="Light Shading Accent 6" w:uiPriority="60" w:semiHidden="0" w:unhideWhenUsed="0"/>
-    <w:lsdException w:name="Light List Accent 6" w:uiPriority="61" w:semiHidden="0" w:unhideWhenUsed="0"/>
-    <w:lsdException w:name="Light Grid Accent 6" w:uiPriority="62" w:semiHidden="0" w:unhideWhenUsed="0"/>
-    <w:lsdException w:name="Medium Shading 1 Accent 6" w:uiPriority="63" w:semiHidden="0" w:unhideWhenUsed="0"/>
-    <w:lsdException w:name="Medium Shading 2 Accent 6" w:uiPriority="64" w:semiHidden="0" w:unhideWhenUsed="0"/>
-    <w:lsdException w:name="Medium List 1 Accent 6" w:uiPriority="65" w:semiHidden="0" w:unhideWhenUsed="0"/>
-    <w:lsdException w:name="Medium List 2 Accent 6" w:uiPriority="66" w:semiHidden="0" w:unhideWhenUsed="0"/>
-    <w:lsdException w:name="Medium Grid 1 Accent 6" w:uiPriority="67" w:semiHidden="0" w:unhideWhenUsed="0"/>
-    <w:lsdException w:name="Medium Grid 2 Accent 6" w:uiPriority="68" w:semiHidden="0" w:unhideWhenUsed="0"/>
-    <w:lsdException w:name="Medium Grid 3 Accent 6" w:uiPriority="69" w:semiHidden="0" w:unhideWhenUsed="0"/>
-    <w:lsdException w:name="Dark List Accent 6" w:uiPriority="70" w:semiHidden="0" w:unhideWhenUsed="0"/>
-    <w:lsdException w:name="Colorful Shading Accent 6" w:uiPriority="71" w:semiHidden="0" w:unhideWhenUsed="0"/>
-    <w:lsdException w:name="Colorful List Accent 6" w:uiPriority="72" w:semiHidden="0" w:unhideWhenUsed="0"/>
-    <w:lsdException w:name="Colorful Grid Accent 6" w:uiPriority="73" w:semiHidden="0" w:unhideWhenUsed="0"/>
-    <w:lsdException w:name="Subtle Emphasis" w:uiPriority="19" w:semiHidden="0" w:unhideWhenUsed="0" w:qFormat="1"/>
-    <w:lsdException w:name="Intense Emphasis" w:uiPriority="21" w:semiHidden="0" w:unhideWhenUsed="0" w:qFormat="1"/>
-    <w:lsdException w:name="Subtle Reference" w:uiPriority="31" w:semiHidden="0" w:unhideWhenUsed="0" w:qFormat="1"/>
-    <w:lsdException w:name="Intense Reference" w:uiPriority="32" w:semiHidden="0" w:unhideWhenUsed="0" w:qFormat="1"/>
-    <w:lsdException w:name="Book Title" w:uiPriority="33" w:semiHidden="0" w:unhideWhenUsed="0" w:qFormat="1"/>
-    <w:lsdException w:name="Bibliography" w:uiPriority="37"/>
-    <w:lsdException w:name="TOC Heading" w:uiPriority="39" w:qFormat="1"/>
+  <w:latentStyles w:defLockedState="0" w:defUIPriority="99" w:defSemiHidden="0" w:defUnhideWhenUsed="0" w:defQFormat="0" w:count="371">
+    <w:lsdException w:name="Normal" w:uiPriority="0" w:qFormat="1"/>
+    <w:lsdException w:name="heading 1" w:uiPriority="9" w:qFormat="1"/>
+    <w:lsdException w:name="heading 2" w:uiPriority="9" w:semiHidden="1" w:unhideWhenUsed="1" w:qFormat="1"/>
+    <w:lsdException w:name="heading 3" w:uiPriority="9" w:semiHidden="1" w:unhideWhenUsed="1" w:qFormat="1"/>
+    <w:lsdException w:name="heading 4" w:uiPriority="9" w:semiHidden="1" w:unhideWhenUsed="1" w:qFormat="1"/>
+    <w:lsdException w:name="heading 5" w:uiPriority="9" w:semiHidden="1" w:unhideWhenUsed="1" w:qFormat="1"/>
+    <w:lsdException w:name="heading 6" w:uiPriority="9" w:semiHidden="1" w:unhideWhenUsed="1" w:qFormat="1"/>
+    <w:lsdException w:name="heading 7" w:uiPriority="9" w:semiHidden="1" w:unhideWhenUsed="1" w:qFormat="1"/>
+    <w:lsdException w:name="heading 8" w:uiPriority="9" w:semiHidden="1" w:unhideWhenUsed="1" w:qFormat="1"/>
+    <w:lsdException w:name="heading 9" w:uiPriority="9" w:semiHidden="1" w:unhideWhenUsed="1" w:qFormat="1"/>
+    <w:lsdException w:name="index 1" w:semiHidden="1" w:unhideWhenUsed="1"/>
+    <w:lsdException w:name="index 2" w:semiHidden="1" w:unhideWhenUsed="1"/>
+    <w:lsdException w:name="index 3" w:semiHidden="1" w:unhideWhenUsed="1"/>
+    <w:lsdException w:name="index 4" w:semiHidden="1" w:unhideWhenUsed="1"/>
+    <w:lsdException w:name="index 5" w:semiHidden="1" w:unhideWhenUsed="1"/>
+    <w:lsdException w:name="index 6" w:semiHidden="1" w:unhideWhenUsed="1"/>
+    <w:lsdException w:name="index 7" w:semiHidden="1" w:unhideWhenUsed="1"/>
+    <w:lsdException w:name="index 8" w:semiHidden="1" w:unhideWhenUsed="1"/>
+    <w:lsdException w:name="index 9" w:semiHidden="1" w:unhideWhenUsed="1"/>
+    <w:lsdException w:name="toc 1" w:uiPriority="39" w:semiHidden="1" w:unhideWhenUsed="1"/>
+    <w:lsdException w:name="toc 2" w:uiPriority="39" w:semiHidden="1" w:unhideWhenUsed="1"/>
+    <w:lsdException w:name="toc 3" w:uiPriority="39" w:semiHidden="1" w:unhideWhenUsed="1"/>
+    <w:lsdException w:name="toc 4" w:uiPriority="39" w:semiHidden="1" w:unhideWhenUsed="1"/>
+    <w:lsdException w:name="toc 5" w:uiPriority="39" w:semiHidden="1" w:unhideWhenUsed="1"/>
+    <w:lsdException w:name="toc 6" w:uiPriority="39" w:semiHidden="1" w:unhideWhenUsed="1"/>
+    <w:lsdException w:name="toc 7" w:uiPriority="39" w:semiHidden="1" w:unhideWhenUsed="1"/>
+    <w:lsdException w:name="toc 8" w:uiPriority="39" w:semiHidden="1" w:unhideWhenUsed="1"/>
+    <w:lsdException w:name="toc 9" w:uiPriority="39" w:semiHidden="1" w:unhideWhenUsed="1"/>
+    <w:lsdException w:name="Normal Indent" w:semiHidden="1" w:unhideWhenUsed="1"/>
+    <w:lsdException w:name="footnote text" w:semiHidden="1" w:unhideWhenUsed="1"/>
+    <w:lsdException w:name="annotation text" w:semiHidden="1" w:unhideWhenUsed="1"/>
+    <w:lsdException w:name="header" w:semiHidden="1" w:unhideWhenUsed="1"/>
+    <w:lsdException w:name="footer" w:semiHidden="1" w:unhideWhenUsed="1"/>
+    <w:lsdException w:name="index heading" w:semiHidden="1" w:unhideWhenUsed="1"/>
+    <w:lsdException w:name="caption" w:uiPriority="35" w:semiHidden="1" w:unhideWhenUsed="1" w:qFormat="1"/>
+    <w:lsdException w:name="table of figures" w:semiHidden="1" w:unhideWhenUsed="1"/>
+    <w:lsdException w:name="envelope address" w:semiHidden="1" w:unhideWhenUsed="1"/>
+    <w:lsdException w:name="envelope return" w:semiHidden="1" w:unhideWhenUsed="1"/>
+    <w:lsdException w:name="footnote reference" w:semiHidden="1" w:unhideWhenUsed="1"/>
+    <w:lsdException w:name="annotation reference" w:semiHidden="1" w:unhideWhenUsed="1"/>
+    <w:lsdException w:name="line number" w:semiHidden="1" w:unhideWhenUsed="1"/>
+    <w:lsdException w:name="page number" w:semiHidden="1" w:unhideWhenUsed="1"/>
+    <w:lsdException w:name="endnote reference" w:semiHidden="1" w:unhideWhenUsed="1"/>
+    <w:lsdException w:name="endnote text" w:semiHidden="1" w:unhideWhenUsed="1"/>
+    <w:lsdException w:name="table of authorities" w:semiHidden="1" w:unhideWhenUsed="1"/>
+    <w:lsdException w:name="macro" w:semiHidden="1" w:unhideWhenUsed="1"/>
+    <w:lsdException w:name="toa heading" w:semiHidden="1" w:unhideWhenUsed="1"/>
+    <w:lsdException w:name="List" w:semiHidden="1" w:unhideWhenUsed="1"/>
+    <w:lsdException w:name="List Bullet" w:semiHidden="1" w:unhideWhenUsed="1"/>
+    <w:lsdException w:name="List Number" w:semiHidden="1" w:unhideWhenUsed="1"/>
+    <w:lsdException w:name="List 2" w:semiHidden="1" w:unhideWhenUsed="1"/>
+    <w:lsdException w:name="List 3" w:semiHidden="1" w:unhideWhenUsed="1"/>
+    <w:lsdException w:name="List 4" w:semiHidden="1" w:unhideWhenUsed="1"/>
+    <w:lsdException w:name="List 5" w:semiHidden="1" w:unhideWhenUsed="1"/>
+    <w:lsdException w:name="List Bullet 2" w:semiHidden="1" w:unhideWhenUsed="1"/>
+    <w:lsdException w:name="List Bullet 3" w:semiHidden="1" w:unhideWhenUsed="1"/>
+    <w:lsdException w:name="List Bullet 4" w:semiHidden="1" w:unhideWhenUsed="1"/>
+    <w:lsdException w:name="List Bullet 5" w:semiHidden="1" w:unhideWhenUsed="1"/>
+    <w:lsdException w:name="List Number 2" w:semiHidden="1" w:unhideWhenUsed="1"/>
+    <w:lsdException w:name="List Number 3" w:semiHidden="1" w:unhideWhenUsed="1"/>
+    <w:lsdException w:name="List Number 4" w:semiHidden="1" w:unhideWhenUsed="1"/>
+    <w:lsdException w:name="List Number 5" w:semiHidden="1" w:unhideWhenUsed="1"/>
+    <w:lsdException w:name="Title" w:uiPriority="10" w:qFormat="1"/>
+    <w:lsdException w:name="Closing" w:semiHidden="1" w:unhideWhenUsed="1"/>
+    <w:lsdException w:name="Signature" w:semiHidden="1" w:unhideWhenUsed="1"/>
+    <w:lsdException w:name="Default Paragraph Font" w:uiPriority="1" w:semiHidden="1" w:unhideWhenUsed="1"/>
+    <w:lsdException w:name="Body Text" w:semiHidden="1" w:unhideWhenUsed="1"/>
+    <w:lsdException w:name="Body Text Indent" w:semiHidden="1" w:unhideWhenUsed="1"/>
+    <w:lsdException w:name="List Continue" w:semiHidden="1" w:unhideWhenUsed="1"/>
+    <w:lsdException w:name="List Continue 2" w:semiHidden="1" w:unhideWhenUsed="1"/>
+    <w:lsdException w:name="List Continue 3" w:semiHidden="1" w:unhideWhenUsed="1"/>
+    <w:lsdException w:name="List Continue 4" w:semiHidden="1" w:unhideWhenUsed="1"/>
+    <w:lsdException w:name="List Continue 5" w:semiHidden="1" w:unhideWhenUsed="1"/>
+    <w:lsdException w:name="Message Header" w:semiHidden="1" w:unhideWhenUsed="1"/>
+    <w:lsdException w:name="Subtitle" w:uiPriority="11" w:qFormat="1"/>
+    <w:lsdException w:name="Salutation" w:semiHidden="1" w:unhideWhenUsed="1"/>
+    <w:lsdException w:name="Date" w:semiHidden="1" w:unhideWhenUsed="1"/>
+    <w:lsdException w:name="Body Text First Indent" w:semiHidden="1" w:unhideWhenUsed="1"/>
+    <w:lsdException w:name="Body Text First Indent 2" w:semiHidden="1" w:unhideWhenUsed="1"/>
+    <w:lsdException w:name="Note Heading" w:semiHidden="1" w:unhideWhenUsed="1"/>
+    <w:lsdException w:name="Body Text 2" w:semiHidden="1" w:unhideWhenUsed="1"/>
+    <w:lsdException w:name="Body Text 3" w:semiHidden="1" w:unhideWhenUsed="1"/>
+    <w:lsdException w:name="Body Text Indent 2" w:semiHidden="1" w:unhideWhenUsed="1"/>
+    <w:lsdException w:name="Body Text Indent 3" w:semiHidden="1" w:unhideWhenUsed="1"/>
+    <w:lsdException w:name="Block Text" w:semiHidden="1" w:unhideWhenUsed="1"/>
+    <w:lsdException w:name="Hyperlink" w:semiHidden="1" w:unhideWhenUsed="1"/>
+    <w:lsdException w:name="FollowedHyperlink" w:semiHidden="1" w:unhideWhenUsed="1"/>
+    <w:lsdException w:name="Strong" w:uiPriority="22" w:qFormat="1"/>
+    <w:lsdException w:name="Emphasis" w:uiPriority="20" w:qFormat="1"/>
+    <w:lsdException w:name="Document Map" w:semiHidden="1" w:unhideWhenUsed="1"/>
+    <w:lsdException w:name="Plain Text" w:semiHidden="1" w:unhideWhenUsed="1"/>
+    <w:lsdException w:name="E-mail Signature" w:semiHidden="1" w:unhideWhenUsed="1"/>
+    <w:lsdException w:name="HTML Top of Form" w:semiHidden="1" w:unhideWhenUsed="1"/>
+    <w:lsdException w:name="HTML Bottom of Form" w:semiHidden="1" w:unhideWhenUsed="1"/>
+    <w:lsdException w:name="Normal (Web)" w:semiHidden="1" w:unhideWhenUsed="1"/>
+    <w:lsdException w:name="HTML Acronym" w:semiHidden="1" w:unhideWhenUsed="1"/>
+    <w:lsdException w:name="HTML Address" w:semiHidden="1" w:unhideWhenUsed="1"/>
+    <w:lsdException w:name="HTML Cite" w:semiHidden="1" w:unhideWhenUsed="1"/>
+    <w:lsdException w:name="HTML Code" w:semiHidden="1" w:unhideWhenUsed="1"/>
+    <w:lsdException w:name="HTML Definition" w:semiHidden="1" w:unhideWhenUsed="1"/>
+    <w:lsdException w:name="HTML Keyboard" w:semiHidden="1" w:unhideWhenUsed="1"/>
+    <w:lsdException w:name="HTML Preformatted" w:semiHidden="1" w:unhideWhenUsed="1"/>
+    <w:lsdException w:name="HTML Sample" w:semiHidden="1" w:unhideWhenUsed="1"/>
+    <w:lsdException w:name="HTML Typewriter" w:semiHidden="1" w:unhideWhenUsed="1"/>
+    <w:lsdException w:name="HTML Variable" w:semiHidden="1" w:unhideWhenUsed="1"/>
+    <w:lsdException w:name="Normal Table" w:semiHidden="1" w:unhideWhenUsed="1"/>
+    <w:lsdException w:name="annotation subject" w:semiHidden="1" w:unhideWhenUsed="1"/>
+    <w:lsdException w:name="No List" w:semiHidden="1" w:unhideWhenUsed="1"/>
+    <w:lsdException w:name="Outline List 1" w:semiHidden="1" w:unhideWhenUsed="1"/>
+    <w:lsdException w:name="Outline List 2" w:semiHidden="1" w:unhideWhenUsed="1"/>
+    <w:lsdException w:name="Outline List 3" w:semiHidden="1" w:unhideWhenUsed="1"/>
+    <w:lsdException w:name="Table Simple 1" w:semiHidden="1" w:unhideWhenUsed="1"/>
+    <w:lsdException w:name="Table Simple 2" w:semiHidden="1" w:unhideWhenUsed="1"/>
+    <w:lsdException w:name="Table Simple 3" w:semiHidden="1" w:unhideWhenUsed="1"/>
+    <w:lsdException w:name="Table Classic 1" w:semiHidden="1" w:unhideWhenUsed="1"/>
+    <w:lsdException w:name="Table Classic 2" w:semiHidden="1" w:unhideWhenUsed="1"/>
+    <w:lsdException w:name="Table Classic 3" w:semiHidden="1" w:unhideWhenUsed="1"/>
+    <w:lsdException w:name="Table Classic 4" w:semiHidden="1" w:unhideWhenUsed="1"/>
+    <w:lsdException w:name="Table Colorful 1" w:semiHidden="1" w:unhideWhenUsed="1"/>
+    <w:lsdException w:name="Table Colorful 2" w:semiHidden="1" w:unhideWhenUsed="1"/>
+    <w:lsdException w:name="Table Colorful 3" w:semiHidden="1" w:unhideWhenUsed="1"/>
+    <w:lsdException w:name="Table Columns 1" w:semiHidden="1" w:unhideWhenUsed="1"/>
+    <w:lsdException w:name="Table Columns 2" w:semiHidden="1" w:unhideWhenUsed="1"/>
+    <w:lsdException w:name="Table Columns 3" w:semiHidden="1" w:unhideWhenUsed="1"/>
+    <w:lsdException w:name="Table Columns 4" w:semiHidden="1" w:unhideWhenUsed="1"/>
+    <w:lsdException w:name="Table Columns 5" w:semiHidden="1" w:unhideWhenUsed="1"/>
+    <w:lsdException w:name="Table Grid 1" w:semiHidden="1" w:unhideWhenUsed="1"/>
+    <w:lsdException w:name="Table Grid 2" w:semiHidden="1" w:unhideWhenUsed="1"/>
+    <w:lsdException w:name="Table Grid 3" w:semiHidden="1" w:unhideWhenUsed="1"/>
+    <w:lsdException w:name="Table Grid 4" w:semiHidden="1" w:unhideWhenUsed="1"/>
+    <w:lsdException w:name="Table Grid 5" w:semiHidden="1" w:unhideWhenUsed="1"/>
+    <w:lsdException w:name="Table Grid 6" w:semiHidden="1" w:unhideWhenUsed="1"/>
+    <w:lsdException w:name="Table Grid 7" w:semiHidden="1" w:unhideWhenUsed="1"/>
+    <w:lsdException w:name="Table Grid 8" w:semiHidden="1" w:unhideWhenUsed="1"/>
+    <w:lsdException w:name="Table List 1" w:semiHidden="1" w:unhideWhenUsed="1"/>
+    <w:lsdException w:name="Table List 2" w:semiHidden="1" w:unhideWhenUsed="1"/>
+    <w:lsdException w:name="Table List 3" w:semiHidden="1" w:unhideWhenUsed="1"/>
+    <w:lsdException w:name="Table List 4" w:semiHidden="1" w:unhideWhenUsed="1"/>
+    <w:lsdException w:name="Table List 5" w:semiHidden="1" w:unhideWhenUsed="1"/>
+    <w:lsdException w:name="Table List 6" w:semiHidden="1" w:unhideWhenUsed="1"/>
+    <w:lsdException w:name="Table List 7" w:semiHidden="1" w:unhideWhenUsed="1"/>
+    <w:lsdException w:name="Table List 8" w:semiHidden="1" w:unhideWhenUsed="1"/>
+    <w:lsdException w:name="Table 3D effects 1" w:semiHidden="1" w:unhideWhenUsed="1"/>
+    <w:lsdException w:name="Table 3D effects 2" w:semiHidden="1" w:unhideWhenUsed="1"/>
+    <w:lsdException w:name="Table 3D effects 3" w:semiHidden="1" w:unhideWhenUsed="1"/>
+    <w:lsdException w:name="Table Contemporary" w:semiHidden="1" w:unhideWhenUsed="1"/>
+    <w:lsdException w:name="Table Elegant" w:semiHidden="1" w:unhideWhenUsed="1"/>
+    <w:lsdException w:name="Table Professional" w:semiHidden="1" w:unhideWhenUsed="1"/>
+    <w:lsdException w:name="Table Subtle 1" w:semiHidden="1" w:unhideWhenUsed="1"/>
+    <w:lsdException w:name="Table Subtle 2" w:semiHidden="1" w:unhideWhenUsed="1"/>
+    <w:lsdException w:name="Table Web 1" w:semiHidden="1" w:unhideWhenUsed="1"/>
+    <w:lsdException w:name="Table Web 2" w:semiHidden="1" w:unhideWhenUsed="1"/>
+    <w:lsdException w:name="Table Web 3" w:semiHidden="1" w:unhideWhenUsed="1"/>
+    <w:lsdException w:name="Balloon Text" w:semiHidden="1" w:unhideWhenUsed="1"/>
+    <w:lsdException w:name="Table Grid" w:uiPriority="59"/>
+    <w:lsdException w:name="Table Theme" w:semiHidden="1" w:unhideWhenUsed="1"/>
+    <w:lsdException w:name="Placeholder Text" w:semiHidden="1"/>
+    <w:lsdException w:name="No Spacing" w:uiPriority="1" w:qFormat="1"/>
+    <w:lsdException w:name="Light Shading" w:uiPriority="60"/>
+    <w:lsdException w:name="Light List" w:uiPriority="61"/>
+    <w:lsdException w:name="Light Grid" w:uiPriority="62"/>
+    <w:lsdException w:name="Medium Shading 1" w:uiPriority="63"/>
+    <w:lsdException w:name="Medium Shading 2" w:uiPriority="64"/>
+    <w:lsdException w:name="Medium List 1" w:uiPriority="65"/>
+    <w:lsdException w:name="Medium List 2" w:uiPriority="66"/>
+    <w:lsdException w:name="Medium Grid 1" w:uiPriority="67"/>
+    <w:lsdException w:name="Medium Grid 2" w:uiPriority="68"/>
+    <w:lsdException w:name="Medium Grid 3" w:uiPriority="69"/>
+    <w:lsdException w:name="Dark List" w:uiPriority="70"/>
+    <w:lsdException w:name="Colorful Shading" w:uiPriority="71"/>
+    <w:lsdException w:name="Colorful List" w:uiPriority="72"/>
+    <w:lsdException w:name="Colorful Grid" w:uiPriority="73"/>
+    <w:lsdException w:name="Light Shading Accent 1" w:uiPriority="60"/>
+    <w:lsdException w:name="Light List Accent 1" w:uiPriority="61"/>
+    <w:lsdException w:name="Light Grid Accent 1" w:uiPriority="62"/>
+    <w:lsdException w:name="Medium Shading 1 Accent 1" w:uiPriority="63"/>
+    <w:lsdException w:name="Medium Shading 2 Accent 1" w:uiPriority="64"/>
+    <w:lsdException w:name="Medium List 1 Accent 1" w:uiPriority="65"/>
+    <w:lsdException w:name="Revision" w:semiHidden="1"/>
+    <w:lsdException w:name="List Paragraph" w:uiPriority="34" w:qFormat="1"/>
+    <w:lsdException w:name="Quote" w:uiPriority="29" w:qFormat="1"/>
+    <w:lsdException w:name="Intense Quote" w:uiPriority="30" w:qFormat="1"/>
+    <w:lsdException w:name="Medium List 2 Accent 1" w:uiPriority="66"/>
+    <w:lsdException w:name="Medium Grid 1 Accent 1" w:uiPriority="67"/>
+    <w:lsdException w:name="Medium Grid 2 Accent 1" w:uiPriority="68"/>
+    <w:lsdException w:name="Medium Grid 3 Accent 1" w:uiPriority="69"/>
+    <w:lsdException w:name="Dark List Accent 1" w:uiPriority="70"/>
+    <w:lsdException w:name="Colorful Shading Accent 1" w:uiPriority="71"/>
+    <w:lsdException w:name="Colorful List Accent 1" w:uiPriority="72"/>
+    <w:lsdException w:name="Colorful Grid Accent 1" w:uiPriority="73"/>
+    <w:lsdException w:name="Light Shading Accent 2" w:uiPriority="60"/>
+    <w:lsdException w:name="Light List Accent 2" w:uiPriority="61"/>
+    <w:lsdException w:name="Light Grid Accent 2" w:uiPriority="62"/>
+    <w:lsdException w:name="Medium Shading 1 Accent 2" w:uiPriority="63"/>
+    <w:lsdException w:name="Medium Shading 2 Accent 2" w:uiPriority="64"/>
+    <w:lsdException w:name="Medium List 1 Accent 2" w:uiPriority="65"/>
+    <w:lsdException w:name="Medium List 2 Accent 2" w:uiPriority="66"/>
+    <w:lsdException w:name="Medium Grid 1 Accent 2" w:uiPriority="67"/>
+    <w:lsdException w:name="Medium Grid 2 Accent 2" w:uiPriority="68"/>
+    <w:lsdException w:name="Medium Grid 3 Accent 2" w:uiPriority="69"/>
+    <w:lsdException w:name="Dark List Accent 2" w:uiPriority="70"/>
+    <w:lsdException w:name="Colorful Shading Accent 2" w:uiPriority="71"/>
+    <w:lsdException w:name="Colorful List Accent 2" w:uiPriority="72"/>
+    <w:lsdException w:name="Colorful Grid Accent 2" w:uiPriority="73"/>
+    <w:lsdException w:name="Light Shading Accent 3" w:uiPriority="60"/>
+    <w:lsdException w:name="Light List Accent 3" w:uiPriority="61"/>
+    <w:lsdException w:name="Light Grid Accent 3" w:uiPriority="62"/>
+    <w:lsdException w:name="Medium Shading 1 Accent 3" w:uiPriority="63"/>
+    <w:lsdException w:name="Medium Shading 2 Accent 3" w:uiPriority="64"/>
+    <w:lsdException w:name="Medium List 1 Accent 3" w:uiPriority="65"/>
+    <w:lsdException w:name="Medium List 2 Accent 3" w:uiPriority="66"/>
+    <w:lsdException w:name="Medium Grid 1 Accent 3" w:uiPriority="67"/>
+    <w:lsdException w:name="Medium Grid 2 Accent 3" w:uiPriority="68"/>
+    <w:lsdException w:name="Medium Grid 3 Accent 3" w:uiPriority="69"/>
+    <w:lsdException w:name="Dark List Accent 3" w:uiPriority="70"/>
+    <w:lsdException w:name="Colorful Shading Accent 3" w:uiPriority="71"/>
+    <w:lsdException w:name="Colorful List Accent 3" w:uiPriority="72"/>
+    <w:lsdException w:name="Colorful Grid Accent 3" w:uiPriority="73"/>
+    <w:lsdException w:name="Light Shading Accent 4" w:uiPriority="60"/>
+    <w:lsdException w:name="Light List Accent 4" w:uiPriority="61"/>
+    <w:lsdException w:name="Light Grid Accent 4" w:uiPriority="62"/>
+    <w:lsdException w:name="Medium Shading 1 Accent 4" w:uiPriority="63"/>
+    <w:lsdException w:name="Medium Shading 2 Accent 4" w:uiPriority="64"/>
+    <w:lsdException w:name="Medium List 1 Accent 4" w:uiPriority="65"/>
+    <w:lsdException w:name="Medium List 2 Accent 4" w:uiPriority="66"/>
+    <w:lsdException w:name="Medium Grid 1 Accent 4" w:uiPriority="67"/>
+    <w:lsdException w:name="Medium Grid 2 Accent 4" w:uiPriority="68"/>
+    <w:lsdException w:name="Medium Grid 3 Accent 4" w:uiPriority="69"/>
+    <w:lsdException w:name="Dark List Accent 4" w:uiPriority="70"/>
+    <w:lsdException w:name="Colorful Shading Accent 4" w:uiPriority="71"/>
+    <w:lsdException w:name="Colorful List Accent 4" w:uiPriority="72"/>
+    <w:lsdException w:name="Colorful Grid Accent 4" w:uiPriority="73"/>
+    <w:lsdException w:name="Light Shading Accent 5" w:uiPriority="60"/>
+    <w:lsdException w:name="Light List Accent 5" w:uiPriority="61"/>
+    <w:lsdException w:name="Light Grid Accent 5" w:uiPriority="62"/>
+    <w:lsdException w:name="Medium Shading 1 Accent 5" w:uiPriority="63"/>
+    <w:lsdException w:name="Medium Shading 2 Accent 5" w:uiPriority="64"/>
+    <w:lsdException w:name="Medium List 1 Accent 5" w:uiPriority="65"/>
+    <w:lsdException w:name="Medium List 2 Accent 5" w:uiPriority="66"/>
+    <w:lsdException w:name="Medium Grid 1 Accent 5" w:uiPriority="67"/>
+    <w:lsdException w:name="Medium Grid 2 Accent 5" w:uiPriority="68"/>
+    <w:lsdException w:name="Medium Grid 3 Accent 5" w:uiPriority="69"/>
+    <w:lsdException w:name="Dark List Accent 5" w:uiPriority="70"/>
+    <w:lsdException w:name="Colorful Shading Accent 5" w:uiPriority="71"/>
+    <w:lsdException w:name="Colorful List Accent 5" w:uiPriority="72"/>
+    <w:lsdException w:name="Colorful Grid Accent 5" w:uiPriority="73"/>
+    <w:lsdException w:name="Light Shading Accent 6" w:uiPriority="60"/>
+    <w:lsdException w:name="Light List Accent 6" w:uiPriority="61"/>
+    <w:lsdException w:name="Light Grid Accent 6" w:uiPriority="62"/>
+    <w:lsdException w:name="Medium Shading 1 Accent 6" w:uiPriority="63"/>
+    <w:lsdException w:name="Medium Shading 2 Accent 6" w:uiPriority="64"/>
+    <w:lsdException w:name="Medium List 1 Accent 6" w:uiPriority="65"/>
+    <w:lsdException w:name="Medium List 2 Accent 6" w:uiPriority="66"/>
+    <w:lsdException w:name="Medium Grid 1 Accent 6" w:uiPriority="67"/>
+    <w:lsdException w:name="Medium Grid 2 Accent 6" w:uiPriority="68"/>
+    <w:lsdException w:name="Medium Grid 3 Accent 6" w:uiPriority="69"/>
+    <w:lsdException w:name="Dark List Accent 6" w:uiPriority="70"/>
+    <w:lsdException w:name="Colorful Shading Accent 6" w:uiPriority="71"/>
+    <w:lsdException w:name="Colorful List Accent 6" w:uiPriority="72"/>
+    <w:lsdException w:name="Colorful Grid Accent 6" w:uiPriority="73"/>
+    <w:lsdException w:name="Subtle Emphasis" w:uiPriority="19" w:qFormat="1"/>
+    <w:lsdException w:name="Intense Emphasis" w:uiPriority="21" w:qFormat="1"/>
+    <w:lsdException w:name="Subtle Reference" w:uiPriority="31" w:qFormat="1"/>
+    <w:lsdException w:name="Intense Reference" w:uiPriority="32" w:qFormat="1"/>
+    <w:lsdException w:name="Book Title" w:uiPriority="33" w:qFormat="1"/>
+    <w:lsdException w:name="Bibliography" w:uiPriority="37" w:semiHidden="1" w:unhideWhenUsed="1"/>
+    <w:lsdException w:name="TOC Heading" w:uiPriority="39" w:semiHidden="1" w:unhideWhenUsed="1" w:qFormat="1"/>
+    <w:lsdException w:name="Plain Table 1" w:uiPriority="41"/>
+    <w:lsdException w:name="Plain Table 2" w:uiPriority="42"/>
+    <w:lsdException w:name="Plain Table 3" w:uiPriority="43"/>
+    <w:lsdException w:name="Plain Table 4" w:uiPriority="44"/>
+    <w:lsdException w:name="Plain Table 5" w:uiPriority="45"/>
+    <w:lsdException w:name="Grid Table Light" w:uiPriority="40"/>
+    <w:lsdException w:name="Grid Table 1 Light" w:uiPriority="46"/>
+    <w:lsdException w:name="Grid Table 2" w:uiPriority="47"/>
+    <w:lsdException w:name="Grid Table 3" w:uiPriority="48"/>
+    <w:lsdException w:name="Grid Table 4" w:uiPriority="49"/>
+    <w:lsdException w:name="Grid Table 5 Dark" w:uiPriority="50"/>
+    <w:lsdException w:name="Grid Table 6 Colorful" w:uiPriority="51"/>
+    <w:lsdException w:name="Grid Table 7 Colorful" w:uiPriority="52"/>
+    <w:lsdException w:name="Grid Table 1 Light Accent 1" w:uiPriority="46"/>
+    <w:lsdException w:name="Grid Table 2 Accent 1" w:uiPriority="47"/>
+    <w:lsdException w:name="Grid Table 3 Accent 1" w:uiPriority="48"/>
+    <w:lsdException w:name="Grid Table 4 Accent 1" w:uiPriority="49"/>
+    <w:lsdException w:name="Grid Table 5 Dark Accent 1" w:uiPriority="50"/>
+    <w:lsdException w:name="Grid Table 6 Colorful Accent 1" w:uiPriority="51"/>
+    <w:lsdException w:name="Grid Table 7 Colorful Accent 1" w:uiPriority="52"/>
+    <w:lsdException w:name="Grid Table 1 Light Accent 2" w:uiPriority="46"/>
+    <w:lsdException w:name="Grid Table 2 Accent 2" w:uiPriority="47"/>
+    <w:lsdException w:name="Grid Table 3 Accent 2" w:uiPriority="48"/>
+    <w:lsdException w:name="Grid Table 4 Accent 2" w:uiPriority="49"/>
+    <w:lsdException w:name="Grid Table 5 Dark Accent 2" w:uiPriority="50"/>
+    <w:lsdException w:name="Grid Table 6 Colorful Accent 2" w:uiPriority="51"/>
+    <w:lsdException w:name="Grid Table 7 Colorful Accent 2" w:uiPriority="52"/>
+    <w:lsdException w:name="Grid Table 1 Light Accent 3" w:uiPriority="46"/>
+    <w:lsdException w:name="Grid Table 2 Accent 3" w:uiPriority="47"/>
+    <w:lsdException w:name="Grid Table 3 Accent 3" w:uiPriority="48"/>
+    <w:lsdException w:name="Grid Table 4 Accent 3" w:uiPriority="49"/>
+    <w:lsdException w:name="Grid Table 5 Dark Accent 3" w:uiPriority="50"/>
+    <w:lsdException w:name="Grid Table 6 Colorful Accent 3" w:uiPriority="51"/>
+    <w:lsdException w:name="Grid Table 7 Colorful Accent 3" w:uiPriority="52"/>
+    <w:lsdException w:name="Grid Table 1 Light Accent 4" w:uiPriority="46"/>
+    <w:lsdException w:name="Grid Table 2 Accent 4" w:uiPriority="47"/>
+    <w:lsdException w:name="Grid Table 3 Accent 4" w:uiPriority="48"/>
+    <w:lsdException w:name="Grid Table 4 Accent 4" w:uiPriority="49"/>
+    <w:lsdException w:name="Grid Table 5 Dark Accent 4" w:uiPriority="50"/>
+    <w:lsdException w:name="Grid Table 6 Colorful Accent 4" w:uiPriority="51"/>
+    <w:lsdException w:name="Grid Table 7 Colorful Accent 4" w:uiPriority="52"/>
+    <w:lsdException w:name="Grid Table 1 Light Accent 5" w:uiPriority="46"/>
+    <w:lsdException w:name="Grid Table 2 Accent 5" w:uiPriority="47"/>
+    <w:lsdException w:name="Grid Table 3 Accent 5" w:uiPriority="48"/>
+    <w:lsdException w:name="Grid Table 4 Accent 5" w:uiPriority="49"/>
+    <w:lsdException w:name="Grid Table 5 Dark Accent 5" w:uiPriority="50"/>
+    <w:lsdException w:name="Grid Table 6 Colorful Accent 5" w:uiPriority="51"/>
+    <w:lsdException w:name="Grid Table 7 Colorful Accent 5" w:uiPriority="52"/>
+    <w:lsdException w:name="Grid Table 1 Light Accent 6" w:uiPriority="46"/>
+    <w:lsdException w:name="Grid Table 2 Accent 6" w:uiPriority="47"/>
+    <w:lsdException w:name="Grid Table 3 Accent 6" w:uiPriority="48"/>
+    <w:lsdException w:name="Grid Table 4 Accent 6" w:uiPriority="49"/>
+    <w:lsdException w:name="Grid Table 5 Dark Accent 6" w:uiPriority="50"/>
+    <w:lsdException w:name="Grid Table 6 Colorful Accent 6" w:uiPriority="51"/>
+    <w:lsdException w:name="Grid Table 7 Colorful Accent 6" w:uiPriority="52"/>
+    <w:lsdException w:name="List Table 1 Light" w:uiPriority="46"/>
+    <w:lsdException w:name="List Table 2" w:uiPriority="47"/>
+    <w:lsdException w:name="List Table 3" w:uiPriority="48"/>
+    <w:lsdException w:name="List Table 4" w:uiPriority="49"/>
+    <w:lsdException w:name="List Table 5 Dark" w:uiPriority="50"/>
+    <w:lsdException w:name="List Table 6 Colorful" w:uiPriority="51"/>
+    <w:lsdException w:name="List Table 7 Colorful" w:uiPriority="52"/>
+    <w:lsdException w:name="List Table 1 Light Accent 1" w:uiPriority="46"/>
+    <w:lsdException w:name="List Table 2 Accent 1" w:uiPriority="47"/>
+    <w:lsdException w:name="List Table 3 Accent 1" w:uiPriority="48"/>
+    <w:lsdException w:name="List Table 4 Accent 1" w:uiPriority="49"/>
+    <w:lsdException w:name="List Table 5 Dark Accent 1" w:uiPriority="50"/>
+    <w:lsdException w:name="List Table 6 Colorful Accent 1" w:uiPriority="51"/>
+    <w:lsdException w:name="List Table 7 Colorful Accent 1" w:uiPriority="52"/>
+    <w:lsdException w:name="List Table 1 Light Accent 2" w:uiPriority="46"/>
+    <w:lsdException w:name="List Table 2 Accent 2" w:uiPriority="47"/>
+    <w:lsdException w:name="List Table 3 Accent 2" w:uiPriority="48"/>
+    <w:lsdException w:name="List Table 4 Accent 2" w:uiPriority="49"/>
+    <w:lsdException w:name="List Table 5 Dark Accent 2" w:uiPriority="50"/>
+    <w:lsdException w:name="List Table 6 Colorful Accent 2" w:uiPriority="51"/>
+    <w:lsdException w:name="List Table 7 Colorful Accent 2" w:uiPriority="52"/>
+    <w:lsdException w:name="List Table 1 Light Accent 3" w:uiPriority="46"/>
+    <w:lsdException w:name="List Table 2 Accent 3" w:uiPriority="47"/>
+    <w:lsdException w:name="List Table 3 Accent 3" w:uiPriority="48"/>
+    <w:lsdException w:name="List Table 4 Accent 3" w:uiPriority="49"/>
+    <w:lsdException w:name="List Table 5 Dark Accent 3" w:uiPriority="50"/>
+    <w:lsdException w:name="List Table 6 Colorful Accent 3" w:uiPriority="51"/>
+    <w:lsdException w:name="List Table 7 Colorful Accent 3" w:uiPriority="52"/>
+    <w:lsdException w:name="List Table 1 Light Accent 4" w:uiPriority="46"/>
+    <w:lsdException w:name="List Table 2 Accent 4" w:uiPriority="47"/>
+    <w:lsdException w:name="List Table 3 Accent 4" w:uiPriority="48"/>
+    <w:lsdException w:name="List Table 4 Accent 4" w:uiPriority="49"/>
+    <w:lsdException w:name="List Table 5 Dark Accent 4" w:uiPriority="50"/>
+    <w:lsdException w:name="List Table 6 Colorful Accent 4" w:uiPriority="51"/>
+    <w:lsdException w:name="List Table 7 Colorful Accent 4" w:uiPriority="52"/>
+    <w:lsdException w:name="List Table 1 Light Accent 5" w:uiPriority="46"/>
+    <w:lsdException w:name="List Table 2 Accent 5" w:uiPriority="47"/>
+    <w:lsdException w:name="List Table 3 Accent 5" w:uiPriority="48"/>
+    <w:lsdException w:name="List Table 4 Accent 5" w:uiPriority="49"/>
+    <w:lsdException w:name="List Table 5 Dark Accent 5" w:uiPriority="50"/>
+    <w:lsdException w:name="List Table 6 Colorful Accent 5" w:uiPriority="51"/>
+    <w:lsdException w:name="List Table 7 Colorful Accent 5" w:uiPriority="52"/>
+    <w:lsdException w:name="List Table 1 Light Accent 6" w:uiPriority="46"/>
+    <w:lsdException w:name="List Table 2 Accent 6" w:uiPriority="47"/>
+    <w:lsdException w:name="List Table 3 Accent 6" w:uiPriority="48"/>
+    <w:lsdException w:name="List Table 4 Accent 6" w:uiPriority="49"/>
+    <w:lsdException w:name="List Table 5 Dark Accent 6" w:uiPriority="50"/>
+    <w:lsdException w:name="List Table 6 Colorful Accent 6" w:uiPriority="51"/>
+    <w:lsdException w:name="List Table 7 Colorful Accent 6" w:uiPriority="52"/>
   </w:latentStyles>
   <w:style w:type="paragraph" w:styleId="Normal" w:default="1">
     <w:name w:val="Normal"/>
@@ -3995,32 +4593,11 @@
     </w:pPr>
     <w:rPr>
       <w:rFonts w:ascii="Calibri" w:hAnsi="Calibri" w:eastAsia="Calibri" w:cs="" w:asciiTheme="minorHAnsi" w:cstheme="minorBidi" w:eastAsiaTheme="minorHAnsi" w:hAnsiTheme="minorHAnsi"/>
-      <w:color w:val="00000A"/>
+      <w:color w:val="auto"/>
       <w:sz w:val="22"/>
       <w:szCs w:val="22"/>
       <w:lang w:val="en-US" w:eastAsia="en-US" w:bidi="ar-SA"/>
     </w:rPr>
-  </w:style>
-  <w:style w:type="paragraph" w:styleId="Heading1">
-    <w:name w:val="Heading 1"/>
-    <w:basedOn w:val="Heading"/>
-    <w:qFormat/>
-    <w:pPr/>
-    <w:rPr/>
-  </w:style>
-  <w:style w:type="paragraph" w:styleId="Heading2">
-    <w:name w:val="Heading 2"/>
-    <w:basedOn w:val="Heading"/>
-    <w:qFormat/>
-    <w:pPr/>
-    <w:rPr/>
-  </w:style>
-  <w:style w:type="paragraph" w:styleId="Heading3">
-    <w:name w:val="Heading 3"/>
-    <w:basedOn w:val="Heading"/>
-    <w:qFormat/>
-    <w:pPr/>
-    <w:rPr/>
   </w:style>
   <w:style w:type="character" w:styleId="DefaultParagraphFont" w:default="1">
     <w:name w:val="Default Paragraph Font"/>
@@ -4046,20 +4623,6 @@
   </w:style>
   <w:style w:type="character" w:styleId="ListLabel1">
     <w:name w:val="ListLabel 1"/>
-    <w:qFormat/>
-    <w:rPr>
-      <w:b/>
-    </w:rPr>
-  </w:style>
-  <w:style w:type="character" w:styleId="ListLabel2">
-    <w:name w:val="ListLabel 2"/>
-    <w:qFormat/>
-    <w:rPr>
-      <w:b/>
-    </w:rPr>
-  </w:style>
-  <w:style w:type="character" w:styleId="ListLabel3">
-    <w:name w:val="ListLabel 3"/>
     <w:qFormat/>
     <w:rPr>
       <w:b/>
@@ -4154,7 +4717,7 @@
     </w:pPr>
     <w:rPr>
       <w:rFonts w:ascii="Calibri" w:hAnsi="Calibri" w:eastAsia="Calibri" w:cs="" w:asciiTheme="minorHAnsi" w:cstheme="minorBidi" w:eastAsiaTheme="minorHAnsi" w:hAnsiTheme="minorHAnsi"/>
-      <w:color w:val="00000A"/>
+      <w:color w:val="auto"/>
       <w:sz w:val="22"/>
       <w:szCs w:val="22"/>
       <w:lang w:val="en-US" w:eastAsia="en-US" w:bidi="ar-SA"/>
@@ -4171,27 +4734,6 @@
       <w:ind w:left="720" w:hanging="0"/>
       <w:contextualSpacing/>
     </w:pPr>
-    <w:rPr/>
-  </w:style>
-  <w:style w:type="paragraph" w:styleId="Quotations">
-    <w:name w:val="Quotations"/>
-    <w:basedOn w:val="Normal"/>
-    <w:qFormat/>
-    <w:pPr/>
-    <w:rPr/>
-  </w:style>
-  <w:style w:type="paragraph" w:styleId="Title">
-    <w:name w:val="Title"/>
-    <w:basedOn w:val="Heading"/>
-    <w:qFormat/>
-    <w:pPr/>
-    <w:rPr/>
-  </w:style>
-  <w:style w:type="paragraph" w:styleId="Subtitle">
-    <w:name w:val="Subtitle"/>
-    <w:basedOn w:val="Heading"/>
-    <w:qFormat/>
-    <w:pPr/>
     <w:rPr/>
   </w:style>
   <w:style w:type="numbering" w:styleId="NoList" w:default="1">

</xml_diff>